<commit_message>
Correções no relatório final I6
</commit_message>
<xml_diff>
--- a/Documentos/form_I6 Relatório Final FormChristus.docx
+++ b/Documentos/form_I6 Relatório Final FormChristus.docx
@@ -1,6 +1,6 @@
 
 <file path=word/document.xml><?xml version="1.0" encoding="utf-8"?>
-<w:document xmlns:ve="http://schemas.openxmlformats.org/markup-compatibility/2006" xmlns:o="urn:schemas-microsoft-com:office:office" xmlns:r="http://schemas.openxmlformats.org/officeDocument/2006/relationships" xmlns:m="http://schemas.openxmlformats.org/officeDocument/2006/math" xmlns:v="urn:schemas-microsoft-com:vml" xmlns:wp="http://schemas.openxmlformats.org/drawingml/2006/wordprocessingDrawing" xmlns:w10="urn:schemas-microsoft-com:office:word" xmlns:w="http://schemas.openxmlformats.org/wordprocessingml/2006/main" xmlns:wne="http://schemas.microsoft.com/office/word/2006/wordml">
+<w:document xmlns:wpc="http://schemas.microsoft.com/office/word/2010/wordprocessingCanvas" xmlns:mc="http://schemas.openxmlformats.org/markup-compatibility/2006" xmlns:o="urn:schemas-microsoft-com:office:office" xmlns:r="http://schemas.openxmlformats.org/officeDocument/2006/relationships" xmlns:m="http://schemas.openxmlformats.org/officeDocument/2006/math" xmlns:v="urn:schemas-microsoft-com:vml" xmlns:wp14="http://schemas.microsoft.com/office/word/2010/wordprocessingDrawing" xmlns:wp="http://schemas.openxmlformats.org/drawingml/2006/wordprocessingDrawing" xmlns:w10="urn:schemas-microsoft-com:office:word" xmlns:w="http://schemas.openxmlformats.org/wordprocessingml/2006/main" xmlns:w14="http://schemas.microsoft.com/office/word/2010/wordml" xmlns:wpg="http://schemas.microsoft.com/office/word/2010/wordprocessingGroup" xmlns:wpi="http://schemas.microsoft.com/office/word/2010/wordprocessingInk" xmlns:wne="http://schemas.microsoft.com/office/word/2006/wordml" xmlns:wps="http://schemas.microsoft.com/office/word/2010/wordprocessingShape" mc:Ignorable="w14 wp14">
   <w:body>
     <w:p>
       <w:pPr>
@@ -44,7 +44,7 @@
                     </pic:cNvPicPr>
                   </pic:nvPicPr>
                   <pic:blipFill>
-                    <a:blip r:embed="rId7" cstate="print"/>
+                    <a:blip r:embed="rId8" cstate="print"/>
                     <a:srcRect/>
                     <a:stretch>
                       <a:fillRect/>
@@ -98,7 +98,7 @@
           <w:insideV w:val="single" w:sz="4" w:space="0" w:color="auto"/>
         </w:tblBorders>
         <w:tblLayout w:type="fixed"/>
-        <w:tblLook w:val="04A0"/>
+        <w:tblLook w:val="04A0" w:firstRow="1" w:lastRow="0" w:firstColumn="1" w:lastColumn="0" w:noHBand="0" w:noVBand="1"/>
       </w:tblPr>
       <w:tblGrid>
         <w:gridCol w:w="6379"/>
@@ -438,7 +438,7 @@
           <w:insideH w:val="single" w:sz="4" w:space="0" w:color="auto"/>
           <w:insideV w:val="single" w:sz="4" w:space="0" w:color="auto"/>
         </w:tblBorders>
-        <w:tblLook w:val="04A0"/>
+        <w:tblLook w:val="04A0" w:firstRow="1" w:lastRow="0" w:firstColumn="1" w:lastColumn="0" w:noHBand="0" w:noVBand="1"/>
       </w:tblPr>
       <w:tblGrid>
         <w:gridCol w:w="4773"/>
@@ -752,7 +752,7 @@
           <w:left w:w="70" w:type="dxa"/>
           <w:right w:w="70" w:type="dxa"/>
         </w:tblCellMar>
-        <w:tblLook w:val="00AF"/>
+        <w:tblLook w:val="00AF" w:firstRow="1" w:lastRow="0" w:firstColumn="1" w:lastColumn="0" w:noHBand="0" w:noVBand="0"/>
       </w:tblPr>
       <w:tblGrid>
         <w:gridCol w:w="10135"/>
@@ -841,57 +841,69 @@
           <w:sz w:val="24"/>
           <w:szCs w:val="24"/>
         </w:rPr>
-        <w:t xml:space="preserve"> formulários para execução de suas atividades acadêmicas, sendo esses formulários atualmente preenchidos a mão, o que resulta em redundância de informações, ineficiência e grande possibilidade de erros. O sistema proposto, denominado </w:t>
+        <w:t xml:space="preserve"> formulários para execução de suas atividades acadêmicas, sendo esses formulários atualmente preenchidos a mão, o que resulta em redundância de informações, ineficiência e grande possibilidade </w:t>
+      </w:r>
+      <w:proofErr w:type="gramStart"/>
+      <w:r>
+        <w:rPr>
+          <w:sz w:val="24"/>
+          <w:szCs w:val="24"/>
+        </w:rPr>
+        <w:t>de</w:t>
+      </w:r>
+      <w:proofErr w:type="gramEnd"/>
+      <w:r>
+        <w:rPr>
+          <w:sz w:val="24"/>
+          <w:szCs w:val="24"/>
+        </w:rPr>
+        <w:t xml:space="preserve"> erros. O sistema proposto, denominado </w:t>
+      </w:r>
+      <w:proofErr w:type="gramStart"/>
+      <w:r>
+        <w:rPr>
+          <w:sz w:val="24"/>
+          <w:szCs w:val="24"/>
+        </w:rPr>
+        <w:t>FormChristus</w:t>
+      </w:r>
+      <w:proofErr w:type="gramEnd"/>
+      <w:r>
+        <w:rPr>
+          <w:sz w:val="24"/>
+          <w:szCs w:val="24"/>
+        </w:rPr>
+        <w:t xml:space="preserve">, foi projetado para execução em ambiente Web, utilizando a plataforma Java e tecnologias correlatas, tais como os Frameworks Java Server Faces (JSF), </w:t>
       </w:r>
       <w:proofErr w:type="spellStart"/>
-      <w:proofErr w:type="gramStart"/>
-      <w:r>
-        <w:rPr>
-          <w:sz w:val="24"/>
-          <w:szCs w:val="24"/>
-        </w:rPr>
-        <w:t>FormChristus</w:t>
+      <w:r>
+        <w:rPr>
+          <w:sz w:val="24"/>
+          <w:szCs w:val="24"/>
+        </w:rPr>
+        <w:t>Hibernate</w:t>
       </w:r>
       <w:proofErr w:type="spellEnd"/>
-      <w:proofErr w:type="gramEnd"/>
-      <w:r>
-        <w:rPr>
-          <w:sz w:val="24"/>
-          <w:szCs w:val="24"/>
-        </w:rPr>
-        <w:t xml:space="preserve">, foi projetado para execução em ambiente Web, utilizando a plataforma Java e tecnologias correlatas, tais como os Frameworks Java Server Faces (JSF), </w:t>
-      </w:r>
-      <w:proofErr w:type="spellStart"/>
-      <w:r>
-        <w:rPr>
-          <w:sz w:val="24"/>
-          <w:szCs w:val="24"/>
-        </w:rPr>
-        <w:t>Hibernate</w:t>
-      </w:r>
-      <w:proofErr w:type="spellEnd"/>
-      <w:r>
-        <w:rPr>
-          <w:sz w:val="24"/>
-          <w:szCs w:val="24"/>
-        </w:rPr>
-        <w:t xml:space="preserve"> e </w:t>
-      </w:r>
-      <w:proofErr w:type="spellStart"/>
-      <w:r>
-        <w:rPr>
-          <w:sz w:val="24"/>
-          <w:szCs w:val="24"/>
-        </w:rPr>
-        <w:t>Spring</w:t>
-      </w:r>
-      <w:proofErr w:type="spellEnd"/>
-      <w:r>
-        <w:rPr>
-          <w:sz w:val="24"/>
-          <w:szCs w:val="24"/>
-        </w:rPr>
-        <w:t>. Foram inicialmente selecionados quatro formulários para servirem de base para a avaliação da solução proposta. O presente artigo apresenta também um breve relato da modelagem adotada, utilizando a análise orientada a objetos com o auxílio dos diagramas recomendados pela Linguagem de Modelagem Unificada (UML). São apresentados os resultados iniciais dos testes efetuados com o sistema, bem como propostas diversas</w:t>
+      <w:r>
+        <w:rPr>
+          <w:sz w:val="24"/>
+          <w:szCs w:val="24"/>
+        </w:rPr>
+        <w:t xml:space="preserve"> e Spring. Foram inicialmente selecionados quatro formulários para servirem de base para a avaliação da solução proposta. O presente </w:t>
+      </w:r>
+      <w:r>
+        <w:rPr>
+          <w:sz w:val="24"/>
+          <w:szCs w:val="24"/>
+        </w:rPr>
+        <w:t>relatório</w:t>
+      </w:r>
+      <w:r>
+        <w:rPr>
+          <w:sz w:val="24"/>
+          <w:szCs w:val="24"/>
+        </w:rPr>
+        <w:t xml:space="preserve"> apresenta também um breve relato da modelagem adotada, utilizando a análise orientada a objetos com o auxílio dos diagramas recomendados pela Linguagem de Modelagem Unificada (UML). São apresentados os resultados iniciais dos testes efetuados com o sistema, bem como propostas diversas</w:t>
       </w:r>
       <w:r>
         <w:rPr>
@@ -1010,7 +1022,7 @@
           <w:left w:w="70" w:type="dxa"/>
           <w:right w:w="70" w:type="dxa"/>
         </w:tblCellMar>
-        <w:tblLook w:val="0000"/>
+        <w:tblLook w:val="0000" w:firstRow="0" w:lastRow="0" w:firstColumn="0" w:lastColumn="0" w:noHBand="0" w:noVBand="0"/>
       </w:tblPr>
       <w:tblGrid>
         <w:gridCol w:w="9782"/>
@@ -1116,7 +1128,35 @@
           <w:sz w:val="24"/>
           <w:szCs w:val="24"/>
         </w:rPr>
-        <w:t>O Centro Universitário Unichristus, instituição de ensino superior fundada em 1995 na cidade de Fortaleza-Ce, não foge dessa regra básica, tendo desenvolvido ao longo do tempo diversos processos com o objetivo de melhor executar suas atividades. Entre esses processos, destaca-se a criação de diversos formulários, necessários para as mais diferentes finalidades, como por exemplo:</w:t>
+        <w:t>O C</w:t>
+      </w:r>
+      <w:r>
+        <w:rPr>
+          <w:sz w:val="24"/>
+          <w:szCs w:val="24"/>
+        </w:rPr>
+        <w:t>entro Universitário Unichristus</w:t>
+      </w:r>
+      <w:r>
+        <w:rPr>
+          <w:sz w:val="24"/>
+          <w:szCs w:val="24"/>
+        </w:rPr>
+        <w:t xml:space="preserve"> </w:t>
+      </w:r>
+      <w:r>
+        <w:rPr>
+          <w:sz w:val="24"/>
+          <w:szCs w:val="24"/>
+        </w:rPr>
+        <w:t>nã</w:t>
+      </w:r>
+      <w:r>
+        <w:rPr>
+          <w:sz w:val="24"/>
+          <w:szCs w:val="24"/>
+        </w:rPr>
+        <w:t>o foge dessa regra básica, tendo desenvolvido ao longo do tempo diversos processos com o objetivo de melhor executar suas atividades. Entre esses processos, destaca-se a criação de diversos formulários, necessários para as mais diferentes finalidades, como por exemplo:</w:t>
       </w:r>
     </w:p>
     <w:p>
@@ -1361,7 +1401,27 @@
           <w:szCs w:val="24"/>
           <w:lang w:eastAsia="pt-BR"/>
         </w:rPr>
-        <w:t>Preenchimento (à mão ou digitando-se em processadores de texto) da mesma informação várias vezes, quando essas informações já poderiam vir preenchidas em um formulário eletrônico, já que existem informações comuns a vários formulários;</w:t>
+        <w:t xml:space="preserve">Preenchimento (à mão ou digitando-se em processadores de texto) da mesma informação várias vezes, quando essas informações já poderiam vir preenchidas em um formulário eletrônico, </w:t>
+      </w:r>
+      <w:r>
+        <w:rPr>
+          <w:rFonts w:ascii="Times New Roman" w:hAnsi="Times New Roman"/>
+          <w:color w:val="000000"/>
+          <w:sz w:val="24"/>
+          <w:szCs w:val="24"/>
+          <w:lang w:eastAsia="pt-BR"/>
+        </w:rPr>
+        <w:t>considerando-se</w:t>
+      </w:r>
+      <w:r>
+        <w:rPr>
+          <w:rFonts w:ascii="Times New Roman" w:hAnsi="Times New Roman"/>
+          <w:color w:val="000000"/>
+          <w:sz w:val="24"/>
+          <w:szCs w:val="24"/>
+          <w:lang w:eastAsia="pt-BR"/>
+        </w:rPr>
+        <w:t xml:space="preserve"> que existem informações comuns a vários formulários;</w:t>
       </w:r>
     </w:p>
     <w:p>
@@ -1420,7 +1480,87 @@
           <w:lang w:eastAsia="pt-BR"/>
         </w:rPr>
         <w:lastRenderedPageBreak/>
-        <w:t>Armazenamento físico dos formulários, estando sujeito a perdas. No caso dos alunos, em alguns casos ele não tem como comprovar que preencheu e entregou o formulário, caso perca o seu recibo ou a instituição perca o seu formulário;</w:t>
+        <w:t>Armazenamento físico dos formulários, estando sujeito a perdas. No caso dos alunos, em alguns casos ele</w:t>
+      </w:r>
+      <w:r>
+        <w:rPr>
+          <w:rFonts w:ascii="Times New Roman" w:hAnsi="Times New Roman"/>
+          <w:color w:val="000000"/>
+          <w:sz w:val="24"/>
+          <w:szCs w:val="24"/>
+          <w:lang w:eastAsia="pt-BR"/>
+        </w:rPr>
+        <w:t>s</w:t>
+      </w:r>
+      <w:r>
+        <w:rPr>
+          <w:rFonts w:ascii="Times New Roman" w:hAnsi="Times New Roman"/>
+          <w:color w:val="000000"/>
+          <w:sz w:val="24"/>
+          <w:szCs w:val="24"/>
+          <w:lang w:eastAsia="pt-BR"/>
+        </w:rPr>
+        <w:t xml:space="preserve"> não </w:t>
+      </w:r>
+      <w:r>
+        <w:rPr>
+          <w:rFonts w:ascii="Times New Roman" w:hAnsi="Times New Roman"/>
+          <w:color w:val="000000"/>
+          <w:sz w:val="24"/>
+          <w:szCs w:val="24"/>
+          <w:lang w:eastAsia="pt-BR"/>
+        </w:rPr>
+        <w:t>têm</w:t>
+      </w:r>
+      <w:r>
+        <w:rPr>
+          <w:rFonts w:ascii="Times New Roman" w:hAnsi="Times New Roman"/>
+          <w:color w:val="000000"/>
+          <w:sz w:val="24"/>
+          <w:szCs w:val="24"/>
+          <w:lang w:eastAsia="pt-BR"/>
+        </w:rPr>
+        <w:t xml:space="preserve"> como</w:t>
+      </w:r>
+      <w:r>
+        <w:rPr>
+          <w:rFonts w:ascii="Times New Roman" w:hAnsi="Times New Roman"/>
+          <w:color w:val="000000"/>
+          <w:sz w:val="24"/>
+          <w:szCs w:val="24"/>
+          <w:lang w:eastAsia="pt-BR"/>
+        </w:rPr>
+        <w:t xml:space="preserve"> comprovar que preencheram e entregaram</w:t>
+      </w:r>
+      <w:r>
+        <w:rPr>
+          <w:rFonts w:ascii="Times New Roman" w:hAnsi="Times New Roman"/>
+          <w:color w:val="000000"/>
+          <w:sz w:val="24"/>
+          <w:szCs w:val="24"/>
+          <w:lang w:eastAsia="pt-BR"/>
+        </w:rPr>
+        <w:t xml:space="preserve"> </w:t>
+      </w:r>
+      <w:r>
+        <w:rPr>
+          <w:rFonts w:ascii="Times New Roman" w:hAnsi="Times New Roman"/>
+          <w:color w:val="000000"/>
+          <w:sz w:val="24"/>
+          <w:szCs w:val="24"/>
+          <w:lang w:eastAsia="pt-BR"/>
+        </w:rPr>
+        <w:t>um dad</w:t>
+      </w:r>
+      <w:r>
+        <w:rPr>
+          <w:rFonts w:ascii="Times New Roman" w:hAnsi="Times New Roman"/>
+          <w:color w:val="000000"/>
+          <w:sz w:val="24"/>
+          <w:szCs w:val="24"/>
+          <w:lang w:eastAsia="pt-BR"/>
+        </w:rPr>
+        <w:t>o formulário, caso perca o seu recibo ou a instituição perca o seu formulário;</w:t>
       </w:r>
     </w:p>
     <w:p>
@@ -1483,7 +1623,23 @@
           <w:sz w:val="24"/>
           <w:szCs w:val="24"/>
         </w:rPr>
-        <w:t>Como atores desse processo, os autores vivenciam no seu cotidiano acadêmico os problemas apontados. Seria natural então que se pensasse em formular uma proposta para automatizar o preenchimento de alguns dos formulários mais utilizados na Unichristus. Aproveitando a oportunidade oferecida pela instituição na forma de Projeto de Iniciação Científica, com duração de 11 (onze) meses, foi proposto então o projeto que resultou neste artigo.</w:t>
+        <w:t xml:space="preserve">Como atores desse processo, os autores vivenciam no seu cotidiano acadêmico os problemas apontados. Seria natural então que se pensasse em formular uma proposta para automatizar o preenchimento de alguns dos formulários mais utilizados na Unichristus. Aproveitando a oportunidade oferecida pela instituição na forma de Projeto de Iniciação Científica, com duração de 11 (onze) meses, foi proposto então o projeto que resultou neste </w:t>
+      </w:r>
+      <w:r>
+        <w:rPr>
+          <w:color w:val="000000"/>
+          <w:sz w:val="24"/>
+          <w:szCs w:val="24"/>
+        </w:rPr>
+        <w:t>relatório</w:t>
+      </w:r>
+      <w:r>
+        <w:rPr>
+          <w:color w:val="000000"/>
+          <w:sz w:val="24"/>
+          <w:szCs w:val="24"/>
+        </w:rPr>
+        <w:t>.</w:t>
       </w:r>
     </w:p>
     <w:p>
@@ -1522,7 +1678,23 @@
           <w:sz w:val="24"/>
           <w:szCs w:val="24"/>
         </w:rPr>
-        <w:t xml:space="preserve"> uma proposta para automatização do preenchimento dos formulários mais utilizados na Unichristus, modelando e implementando uma solução de software que permita sua utilização de forma sistemática. Com isso, pretendeu-se facilitar o manuseio dos formulários, por alunos, professores, coordenadores, funcionários e demais atores envolvidos, reduzindo-se o tempo gasto no preenchimento e os potenciais erros decorrentes da falta de validação automatizada desses papéis. Como benefício adicional, pode-se ainda citar a redução das impressões em papel, restringindo-se essas impressões ao mínimo necessário, conforme as exigências legais.</w:t>
+        <w:t xml:space="preserve"> uma proposta para automatização do preenchimento dos formulários mais utilizados na Unichristus, modelando e implementando uma solução de software que permita sua utilização de forma sistemática. Com isso, pretendeu-se facilitar o manuseio dos formulários, por alunos, professores, coordenadores, funcionários e demais atores envolvidos, reduzindo-se o tempo gasto no preenchimento e os potenciais erros decorrentes da falta de validação automatizada desses </w:t>
+      </w:r>
+      <w:r>
+        <w:rPr>
+          <w:color w:val="000000"/>
+          <w:sz w:val="24"/>
+          <w:szCs w:val="24"/>
+        </w:rPr>
+        <w:t>documentos</w:t>
+      </w:r>
+      <w:r>
+        <w:rPr>
+          <w:color w:val="000000"/>
+          <w:sz w:val="24"/>
+          <w:szCs w:val="24"/>
+        </w:rPr>
+        <w:t>. Como benefício adicional, pode-se ainda citar a redução das impressões em papel, restringindo-se essas impressões ao mínimo necessário, conforme as exigências legais.</w:t>
       </w:r>
     </w:p>
     <w:p>
@@ -1753,7 +1925,7 @@
           <w:left w:w="70" w:type="dxa"/>
           <w:right w:w="70" w:type="dxa"/>
         </w:tblCellMar>
-        <w:tblLook w:val="0000"/>
+        <w:tblLook w:val="0000" w:firstRow="0" w:lastRow="0" w:firstColumn="0" w:lastColumn="0" w:noHBand="0" w:noVBand="0"/>
       </w:tblPr>
       <w:tblGrid>
         <w:gridCol w:w="9782"/>
@@ -1854,7 +2026,6 @@
         </w:rPr>
         <w:t xml:space="preserve">O sistema </w:t>
       </w:r>
-      <w:proofErr w:type="spellStart"/>
       <w:proofErr w:type="gramStart"/>
       <w:r>
         <w:rPr>
@@ -1864,7 +2035,6 @@
         </w:rPr>
         <w:t>FormChristus</w:t>
       </w:r>
-      <w:proofErr w:type="spellEnd"/>
       <w:proofErr w:type="gramEnd"/>
       <w:r>
         <w:rPr>
@@ -2039,7 +2209,6 @@
         </w:rPr>
         <w:t xml:space="preserve"> para fins de teste, dados disponíveis em outros sistemas, mas sem comunicação entre eles. O </w:t>
       </w:r>
-      <w:proofErr w:type="spellStart"/>
       <w:proofErr w:type="gramStart"/>
       <w:r>
         <w:rPr>
@@ -2049,7 +2218,6 @@
         </w:rPr>
         <w:t>FormChristus</w:t>
       </w:r>
-      <w:proofErr w:type="spellEnd"/>
       <w:proofErr w:type="gramEnd"/>
       <w:r>
         <w:rPr>
@@ -2078,7 +2246,55 @@
           <w:sz w:val="24"/>
           <w:szCs w:val="24"/>
         </w:rPr>
-        <w:t xml:space="preserve">Para implementação armazenamento de dados da aplicação, foi escolhido o </w:t>
+        <w:t xml:space="preserve">Para </w:t>
+      </w:r>
+      <w:r>
+        <w:rPr>
+          <w:color w:val="000000"/>
+          <w:sz w:val="24"/>
+          <w:szCs w:val="24"/>
+        </w:rPr>
+        <w:t>possibilitar o</w:t>
+      </w:r>
+      <w:r>
+        <w:rPr>
+          <w:color w:val="000000"/>
+          <w:sz w:val="24"/>
+          <w:szCs w:val="24"/>
+        </w:rPr>
+        <w:t xml:space="preserve"> armazenamento d</w:t>
+      </w:r>
+      <w:r>
+        <w:rPr>
+          <w:color w:val="000000"/>
+          <w:sz w:val="24"/>
+          <w:szCs w:val="24"/>
+        </w:rPr>
+        <w:t>os</w:t>
+      </w:r>
+      <w:r>
+        <w:rPr>
+          <w:color w:val="000000"/>
+          <w:sz w:val="24"/>
+          <w:szCs w:val="24"/>
+        </w:rPr>
+        <w:t xml:space="preserve"> dados </w:t>
+      </w:r>
+      <w:r>
+        <w:rPr>
+          <w:color w:val="000000"/>
+          <w:sz w:val="24"/>
+          <w:szCs w:val="24"/>
+        </w:rPr>
+        <w:t>produzidos pela</w:t>
+      </w:r>
+      <w:r>
+        <w:rPr>
+          <w:color w:val="000000"/>
+          <w:sz w:val="24"/>
+          <w:szCs w:val="24"/>
+        </w:rPr>
+        <w:t xml:space="preserve"> aplicação, foi escolhido o </w:t>
       </w:r>
       <w:proofErr w:type="spellStart"/>
       <w:proofErr w:type="gramStart"/>
@@ -2160,25 +2376,15 @@
           <w:sz w:val="24"/>
           <w:szCs w:val="24"/>
         </w:rPr>
-        <w:t xml:space="preserve"> (www.github.com), com o nome de projeto </w:t>
-      </w:r>
-      <w:proofErr w:type="spellStart"/>
-      <w:r>
-        <w:rPr>
-          <w:color w:val="000000"/>
-          <w:sz w:val="24"/>
-          <w:szCs w:val="24"/>
-        </w:rPr>
-        <w:t>FormChristus</w:t>
-      </w:r>
-      <w:proofErr w:type="spellEnd"/>
-      <w:r>
-        <w:rPr>
-          <w:color w:val="000000"/>
-          <w:sz w:val="24"/>
-          <w:szCs w:val="24"/>
-        </w:rPr>
-        <w:t>. O projeto é aberto para leitura por qualquer pessoa.</w:t>
+        <w:t xml:space="preserve"> (www.github.com), com o nome de projeto FormChristus. O projeto é aberto p</w:t>
+      </w:r>
+      <w:r>
+        <w:rPr>
+          <w:color w:val="000000"/>
+          <w:sz w:val="24"/>
+          <w:szCs w:val="24"/>
+        </w:rPr>
+        <w:t>ara leitura por qualquer usuário registrado no site que armazena os artefatos.</w:t>
       </w:r>
     </w:p>
     <w:p>
@@ -2451,7 +2657,6 @@
       </w:r>
       <w:bookmarkStart w:id="0" w:name="OLE_LINK1"/>
       <w:bookmarkStart w:id="1" w:name="OLE_LINK2"/>
-      <w:bookmarkStart w:id="2" w:name="_GoBack"/>
       <w:proofErr w:type="spellStart"/>
       <w:r>
         <w:rPr>
@@ -2461,37 +2666,23 @@
       </w:r>
       <w:proofErr w:type="spellEnd"/>
       <w:r>
-        <w:t xml:space="preserve"> como framework de Mapeamento </w:t>
-      </w:r>
-      <w:proofErr w:type="spellStart"/>
-      <w:r>
-        <w:t>Objeto-Relacional</w:t>
+        <w:t xml:space="preserve"> como framework de Mapeamento Objeto-Relacional</w:t>
       </w:r>
       <w:bookmarkEnd w:id="0"/>
       <w:bookmarkEnd w:id="1"/>
-      <w:bookmarkEnd w:id="2"/>
+      <w:r>
+        <w:t xml:space="preserve">, a biblioteca </w:t>
+      </w:r>
+      <w:proofErr w:type="spellStart"/>
+      <w:r>
+        <w:rPr>
+          <w:i/>
+        </w:rPr>
+        <w:t>Ehcache</w:t>
+      </w:r>
       <w:proofErr w:type="spellEnd"/>
       <w:r>
-        <w:t xml:space="preserve">, a biblioteca </w:t>
-      </w:r>
-      <w:proofErr w:type="spellStart"/>
-      <w:r>
-        <w:rPr>
-          <w:i/>
-        </w:rPr>
-        <w:t>Ehcache</w:t>
-      </w:r>
-      <w:proofErr w:type="spellEnd"/>
-      <w:r>
-        <w:t xml:space="preserve"> para prover </w:t>
-      </w:r>
-      <w:proofErr w:type="spellStart"/>
-      <w:r>
-        <w:t>cache</w:t>
-      </w:r>
-      <w:proofErr w:type="spellEnd"/>
-      <w:r>
-        <w:t xml:space="preserve"> de segundo nível e injeção de dependência através do </w:t>
+        <w:t xml:space="preserve"> para prover cache de segundo nível e injeção de dependência através do </w:t>
       </w:r>
       <w:r>
         <w:rPr>
@@ -2572,28 +2763,12 @@
       <w:r>
         <w:t xml:space="preserve">Uma camada de segurança para fornecimento de autenticação e autorização do acesso às funcionalidades do sistema. Para esse fim, utilizou-se o framework </w:t>
       </w:r>
-      <w:proofErr w:type="spellStart"/>
-      <w:r>
-        <w:rPr>
-          <w:i/>
-        </w:rPr>
-        <w:t>Spring</w:t>
-      </w:r>
-      <w:proofErr w:type="spellEnd"/>
-      <w:r>
-        <w:rPr>
-          <w:i/>
-        </w:rPr>
-        <w:t xml:space="preserve"> </w:t>
-      </w:r>
-      <w:proofErr w:type="spellStart"/>
-      <w:r>
-        <w:rPr>
-          <w:i/>
-        </w:rPr>
-        <w:t>Security</w:t>
-      </w:r>
-      <w:proofErr w:type="spellEnd"/>
+      <w:r>
+        <w:rPr>
+          <w:i/>
+        </w:rPr>
+        <w:t>Spring Security</w:t>
+      </w:r>
       <w:r>
         <w:t>.</w:t>
       </w:r>
@@ -2611,7 +2786,7 @@
           <w:szCs w:val="24"/>
         </w:rPr>
       </w:pPr>
-      <w:bookmarkStart w:id="3" w:name="_Toc388352791"/>
+      <w:bookmarkStart w:id="2" w:name="_Toc388352791"/>
       <w:r>
         <w:rPr>
           <w:b/>
@@ -2631,7 +2806,7 @@
         </w:rPr>
         <w:t>Primefaces</w:t>
       </w:r>
-      <w:bookmarkEnd w:id="3"/>
+      <w:bookmarkEnd w:id="2"/>
       <w:proofErr w:type="spellEnd"/>
     </w:p>
     <w:p>
@@ -2882,7 +3057,7 @@
           <w:szCs w:val="24"/>
         </w:rPr>
       </w:pPr>
-      <w:bookmarkStart w:id="4" w:name="_Toc388352792"/>
+      <w:bookmarkStart w:id="3" w:name="_Toc388352792"/>
       <w:r>
         <w:rPr>
           <w:b/>
@@ -2892,7 +3067,7 @@
         </w:rPr>
         <w:t>Framework EJB e CDI</w:t>
       </w:r>
-      <w:bookmarkEnd w:id="4"/>
+      <w:bookmarkEnd w:id="3"/>
     </w:p>
     <w:p>
       <w:pPr>
@@ -3047,11 +3222,19 @@
       <w:r>
         <w:t xml:space="preserve">, </w:t>
       </w:r>
-      <w:r>
-        <w:rPr>
-          <w:i/>
-        </w:rPr>
-        <w:t xml:space="preserve">enterprise </w:t>
+      <w:proofErr w:type="spellStart"/>
+      <w:r>
+        <w:rPr>
+          <w:i/>
+        </w:rPr>
+        <w:t>enterprise</w:t>
+      </w:r>
+      <w:proofErr w:type="spellEnd"/>
+      <w:r>
+        <w:rPr>
+          <w:i/>
+        </w:rPr>
+        <w:t xml:space="preserve"> </w:t>
       </w:r>
       <w:proofErr w:type="spellStart"/>
       <w:r>
@@ -3091,40 +3274,77 @@
       <w:r>
         <w:t xml:space="preserve"> também ajuda a reduzir o “</w:t>
       </w:r>
+      <w:r>
+        <w:rPr>
+          <w:i/>
+        </w:rPr>
+        <w:t>gap</w:t>
+      </w:r>
+      <w:r>
+        <w:t xml:space="preserve">” entre a camada enterprise e a camada web, permitindo, por exemplo, que uma página </w:t>
+      </w:r>
+      <w:r>
+        <w:rPr>
+          <w:i/>
+        </w:rPr>
+        <w:t>JSF</w:t>
+      </w:r>
+      <w:r>
+        <w:t xml:space="preserve"> acesse diretamente componentes </w:t>
+      </w:r>
+      <w:r>
+        <w:rPr>
+          <w:i/>
+        </w:rPr>
+        <w:t>EJB</w:t>
+      </w:r>
+      <w:r>
+        <w:t xml:space="preserve">, ao invés de passar por </w:t>
+      </w:r>
       <w:proofErr w:type="spellStart"/>
       <w:r>
         <w:rPr>
           <w:i/>
         </w:rPr>
-        <w:t>gap</w:t>
+        <w:t>Managed</w:t>
       </w:r>
       <w:proofErr w:type="spellEnd"/>
       <w:r>
-        <w:t xml:space="preserve">” entre a camada enterprise e a camada web, permitindo, por exemplo, que uma página </w:t>
-      </w:r>
-      <w:r>
-        <w:rPr>
-          <w:i/>
-        </w:rPr>
-        <w:t>JSF</w:t>
-      </w:r>
-      <w:r>
-        <w:t xml:space="preserve"> acesse diretamente componentes </w:t>
-      </w:r>
-      <w:r>
-        <w:rPr>
-          <w:i/>
-        </w:rPr>
-        <w:t>EJB</w:t>
-      </w:r>
-      <w:r>
-        <w:t xml:space="preserve">, ao invés de passar por </w:t>
+        <w:rPr>
+          <w:i/>
+        </w:rPr>
+        <w:t xml:space="preserve"> </w:t>
       </w:r>
       <w:proofErr w:type="spellStart"/>
       <w:r>
         <w:rPr>
           <w:i/>
         </w:rPr>
+        <w:t>Beans</w:t>
+      </w:r>
+      <w:proofErr w:type="spellEnd"/>
+      <w:r>
+        <w:t xml:space="preserve">. Isto se tornou possível após a especificação </w:t>
+      </w:r>
+      <w:r>
+        <w:rPr>
+          <w:i/>
+        </w:rPr>
+        <w:t xml:space="preserve">Java EE </w:t>
+      </w:r>
+      <w:proofErr w:type="gramStart"/>
+      <w:r>
+        <w:t>6</w:t>
+      </w:r>
+      <w:proofErr w:type="gramEnd"/>
+      <w:r>
+        <w:t xml:space="preserve">, que definiu o conceito de </w:t>
+      </w:r>
+      <w:proofErr w:type="spellStart"/>
+      <w:r>
+        <w:rPr>
+          <w:i/>
+        </w:rPr>
         <w:t>Managed</w:t>
       </w:r>
       <w:proofErr w:type="spellEnd"/>
@@ -3143,27 +3363,33 @@
       </w:r>
       <w:proofErr w:type="spellEnd"/>
       <w:r>
-        <w:t xml:space="preserve">. Isto se tornou possível após a especificação </w:t>
-      </w:r>
-      <w:r>
-        <w:rPr>
-          <w:i/>
-        </w:rPr>
-        <w:t xml:space="preserve">Java EE </w:t>
-      </w:r>
-      <w:proofErr w:type="gramStart"/>
-      <w:r>
-        <w:t>6</w:t>
-      </w:r>
-      <w:proofErr w:type="gramEnd"/>
-      <w:r>
-        <w:t xml:space="preserve">, que definiu o conceito de </w:t>
+        <w:t xml:space="preserve"> para unificar os vários tipos de </w:t>
       </w:r>
       <w:proofErr w:type="spellStart"/>
       <w:r>
         <w:rPr>
           <w:i/>
         </w:rPr>
+        <w:t>beans</w:t>
+      </w:r>
+      <w:proofErr w:type="spellEnd"/>
+      <w:r>
+        <w:t xml:space="preserve"> existentes em uma aplicação </w:t>
+      </w:r>
+      <w:r>
+        <w:rPr>
+          <w:i/>
+        </w:rPr>
+        <w:t>Java EE</w:t>
+      </w:r>
+      <w:r>
+        <w:t xml:space="preserve">, tais como </w:t>
+      </w:r>
+      <w:proofErr w:type="spellStart"/>
+      <w:r>
+        <w:rPr>
+          <w:i/>
+        </w:rPr>
         <w:t>Managed</w:t>
       </w:r>
       <w:proofErr w:type="spellEnd"/>
@@ -3182,64 +3408,27 @@
       </w:r>
       <w:proofErr w:type="spellEnd"/>
       <w:r>
-        <w:t xml:space="preserve"> para unificar os vários tipos de </w:t>
+        <w:rPr>
+          <w:i/>
+        </w:rPr>
+        <w:t xml:space="preserve"> JSF</w:t>
+      </w:r>
+      <w:r>
+        <w:t xml:space="preserve">, </w:t>
       </w:r>
       <w:proofErr w:type="spellStart"/>
       <w:r>
         <w:rPr>
           <w:i/>
         </w:rPr>
-        <w:t>beans</w:t>
+        <w:t>enterprise</w:t>
       </w:r>
       <w:proofErr w:type="spellEnd"/>
       <w:r>
-        <w:t xml:space="preserve"> existentes em uma aplicação </w:t>
-      </w:r>
-      <w:r>
-        <w:rPr>
-          <w:i/>
-        </w:rPr>
-        <w:t>Java EE</w:t>
-      </w:r>
-      <w:r>
-        <w:t xml:space="preserve">, tais como </w:t>
-      </w:r>
-      <w:proofErr w:type="spellStart"/>
-      <w:r>
-        <w:rPr>
-          <w:i/>
-        </w:rPr>
-        <w:t>Managed</w:t>
-      </w:r>
-      <w:proofErr w:type="spellEnd"/>
-      <w:r>
         <w:rPr>
           <w:i/>
         </w:rPr>
         <w:t xml:space="preserve"> </w:t>
-      </w:r>
-      <w:proofErr w:type="spellStart"/>
-      <w:r>
-        <w:rPr>
-          <w:i/>
-        </w:rPr>
-        <w:t>Beans</w:t>
-      </w:r>
-      <w:proofErr w:type="spellEnd"/>
-      <w:r>
-        <w:rPr>
-          <w:i/>
-        </w:rPr>
-        <w:t xml:space="preserve"> JSF</w:t>
-      </w:r>
-      <w:r>
-        <w:t xml:space="preserve">, </w:t>
-      </w:r>
-      <w:r>
-        <w:rPr>
-          <w:i/>
-        </w:rPr>
-        <w:t xml:space="preserve">enterprise </w:t>
       </w:r>
       <w:proofErr w:type="spellStart"/>
       <w:r>
@@ -3370,7 +3559,7 @@
           <w:szCs w:val="24"/>
         </w:rPr>
       </w:pPr>
-      <w:bookmarkStart w:id="5" w:name="_Toc388352793"/>
+      <w:bookmarkStart w:id="4" w:name="_Toc388352793"/>
       <w:r>
         <w:rPr>
           <w:b/>
@@ -3390,7 +3579,7 @@
         </w:rPr>
         <w:t>Hibernate</w:t>
       </w:r>
-      <w:bookmarkEnd w:id="5"/>
+      <w:bookmarkEnd w:id="4"/>
       <w:proofErr w:type="spellEnd"/>
     </w:p>
     <w:p>
@@ -3408,15 +3597,7 @@
       </w:r>
       <w:proofErr w:type="spellEnd"/>
       <w:r>
-        <w:t xml:space="preserve"> é uma solução de mapeamento </w:t>
-      </w:r>
-      <w:proofErr w:type="spellStart"/>
-      <w:r>
-        <w:t>objeto-relacional</w:t>
-      </w:r>
-      <w:proofErr w:type="spellEnd"/>
-      <w:r>
-        <w:t xml:space="preserve"> (ORM) para Java, surgindo em </w:t>
+        <w:t xml:space="preserve"> é uma solução de mapeamento objeto-relacional (ORM) para Java, surgindo em </w:t>
       </w:r>
       <w:proofErr w:type="gramStart"/>
       <w:r>
@@ -3558,7 +3739,7 @@
                     </pic:cNvPicPr>
                   </pic:nvPicPr>
                   <pic:blipFill>
-                    <a:blip r:embed="rId8" cstate="print"/>
+                    <a:blip r:embed="rId9" cstate="print"/>
                     <a:srcRect/>
                     <a:stretch>
                       <a:fillRect/>
@@ -3790,7 +3971,7 @@
           <w:szCs w:val="24"/>
         </w:rPr>
       </w:pPr>
-      <w:bookmarkStart w:id="6" w:name="_Toc388352794"/>
+      <w:bookmarkStart w:id="5" w:name="_Toc388352794"/>
       <w:r>
         <w:rPr>
           <w:b/>
@@ -3831,7 +4012,7 @@
         </w:rPr>
         <w:t>IReports</w:t>
       </w:r>
-      <w:bookmarkEnd w:id="6"/>
+      <w:bookmarkEnd w:id="5"/>
       <w:proofErr w:type="spellEnd"/>
       <w:proofErr w:type="gramEnd"/>
     </w:p>
@@ -3867,6 +4048,9 @@
         <w:t> </w:t>
       </w:r>
       <w:r>
+        <w:rPr>
+          <w:i/>
+        </w:rPr>
         <w:t>open source</w:t>
       </w:r>
       <w:r>
@@ -3988,7 +4172,16 @@
       </w:r>
       <w:proofErr w:type="spellEnd"/>
       <w:r>
-        <w:t xml:space="preserve">. Este arquivo possui as informações de formatação do relatório e, além disso, possui os campos que serão preenchidos posteriormente, de acordo com a fonte de dados (data source) utilizada. </w:t>
+        <w:t>. Este arquivo possui as informações de formatação do relatório e, além disso, possui os campos que serão preenchidos posteriormente, de acordo com a fonte de dados (</w:t>
+      </w:r>
+      <w:r>
+        <w:rPr>
+          <w:i/>
+        </w:rPr>
+        <w:t>data source</w:t>
+      </w:r>
+      <w:r>
+        <w:t xml:space="preserve">) utilizada. </w:t>
       </w:r>
     </w:p>
     <w:p>
@@ -4003,6 +4196,9 @@
       <w:proofErr w:type="spellStart"/>
       <w:proofErr w:type="gramStart"/>
       <w:r>
+        <w:rPr>
+          <w:i/>
+        </w:rPr>
         <w:t>JasperReport</w:t>
       </w:r>
       <w:proofErr w:type="spellEnd"/>
@@ -4013,6 +4209,9 @@
       <w:proofErr w:type="spellStart"/>
       <w:proofErr w:type="gramStart"/>
       <w:r>
+        <w:rPr>
+          <w:i/>
+        </w:rPr>
         <w:t>JasperPrint</w:t>
       </w:r>
       <w:proofErr w:type="spellEnd"/>
@@ -4091,7 +4290,7 @@
                     </pic:cNvPicPr>
                   </pic:nvPicPr>
                   <pic:blipFill>
-                    <a:blip r:embed="rId9" cstate="print"/>
+                    <a:blip r:embed="rId10" cstate="print"/>
                     <a:srcRect/>
                     <a:stretch>
                       <a:fillRect/>
@@ -4128,6 +4327,9 @@
       <w:r>
         <w:t>Fonte:</w:t>
       </w:r>
+      <w:r>
+        <w:t xml:space="preserve"> http://community.jaspersoft.com</w:t>
+      </w:r>
     </w:p>
     <w:p>
       <w:pPr>
@@ -4353,28 +4555,12 @@
       <w:r>
         <w:t xml:space="preserve">Para prover essas funcionalidades, foi utilizado o </w:t>
       </w:r>
-      <w:proofErr w:type="spellStart"/>
-      <w:r>
-        <w:rPr>
-          <w:i/>
-        </w:rPr>
-        <w:t>Spring</w:t>
-      </w:r>
-      <w:proofErr w:type="spellEnd"/>
-      <w:r>
-        <w:rPr>
-          <w:i/>
-        </w:rPr>
-        <w:t xml:space="preserve"> </w:t>
-      </w:r>
-      <w:proofErr w:type="spellStart"/>
-      <w:r>
-        <w:rPr>
-          <w:i/>
-        </w:rPr>
-        <w:t>Security</w:t>
-      </w:r>
-      <w:proofErr w:type="spellEnd"/>
+      <w:r>
+        <w:rPr>
+          <w:i/>
+        </w:rPr>
+        <w:t>Spring Security</w:t>
+      </w:r>
       <w:r>
         <w:t xml:space="preserve">, que é um framework </w:t>
       </w:r>
@@ -4414,18 +4600,13 @@
         <w:rPr>
           <w:i/>
         </w:rPr>
-        <w:t>web.</w:t>
-      </w:r>
-      <w:proofErr w:type="spellStart"/>
-      <w:r>
-        <w:rPr>
-          <w:i/>
-        </w:rPr>
-        <w:t>xml</w:t>
-      </w:r>
-      <w:proofErr w:type="spellEnd"/>
-      <w:r>
-        <w:t>). Uma configuração típica para que o framework intercepte todas as requisições vindas do cliente é vista na figura abaixo:</w:t>
+        <w:t>web.xml</w:t>
+      </w:r>
+      <w:r>
+        <w:t xml:space="preserve">). Uma configuração típica para que o framework intercepte todas as requisições vindas do cliente é vista na figura </w:t>
+      </w:r>
+      <w:r>
+        <w:t>3.</w:t>
       </w:r>
     </w:p>
     <w:p>
@@ -4493,7 +4674,7 @@
                     </pic:cNvPicPr>
                   </pic:nvPicPr>
                   <pic:blipFill>
-                    <a:blip r:embed="rId10" cstate="print"/>
+                    <a:blip r:embed="rId11" cstate="print"/>
                     <a:srcRect/>
                     <a:stretch>
                       <a:fillRect/>
@@ -4533,12 +4714,10 @@
       <w:r>
         <w:t xml:space="preserve"> Descritor do Sistema </w:t>
       </w:r>
-      <w:proofErr w:type="spellStart"/>
       <w:proofErr w:type="gramStart"/>
       <w:r>
         <w:t>FormChristus</w:t>
       </w:r>
-      <w:proofErr w:type="spellEnd"/>
       <w:proofErr w:type="gramEnd"/>
     </w:p>
     <w:p>
@@ -4585,12 +4764,24 @@
       <w:proofErr w:type="spellStart"/>
       <w:proofErr w:type="gramStart"/>
       <w:r>
+        <w:rPr>
+          <w:i/>
+        </w:rPr>
         <w:t>applicationContext</w:t>
       </w:r>
       <w:proofErr w:type="spellEnd"/>
       <w:proofErr w:type="gramEnd"/>
       <w:r>
-        <w:t xml:space="preserve">” com os parâmetros de segurança da aplicação. Nesse arquivo são definidos papéis (“roles”), qual a página de login da aplicação, onde estão </w:t>
+        <w:t>” com os parâmetros de segurança da aplicação. Nesse arquivo são definidos papéis (“</w:t>
+      </w:r>
+      <w:r>
+        <w:rPr>
+          <w:i/>
+        </w:rPr>
+        <w:t>roles</w:t>
+      </w:r>
+      <w:r>
+        <w:t xml:space="preserve">”), qual a página de login da aplicação, onde estão </w:t>
       </w:r>
       <w:r>
         <w:t>armazenadas</w:t>
@@ -4608,7 +4799,7 @@
           <w:left w:w="70" w:type="dxa"/>
           <w:right w:w="70" w:type="dxa"/>
         </w:tblCellMar>
-        <w:tblLook w:val="0000"/>
+        <w:tblLook w:val="0000" w:firstRow="0" w:lastRow="0" w:firstColumn="0" w:lastColumn="0" w:noHBand="0" w:noVBand="0"/>
       </w:tblPr>
       <w:tblGrid>
         <w:gridCol w:w="9782"/>
@@ -4833,7 +5024,7 @@
           <w:szCs w:val="24"/>
         </w:rPr>
       </w:pPr>
-      <w:bookmarkStart w:id="7" w:name="_Toc388352797"/>
+      <w:bookmarkStart w:id="6" w:name="_Toc388352797"/>
       <w:r>
         <w:rPr>
           <w:b/>
@@ -4843,7 +5034,7 @@
         </w:rPr>
         <w:t>Visão de Casos de Uso</w:t>
       </w:r>
-      <w:bookmarkEnd w:id="7"/>
+      <w:bookmarkEnd w:id="6"/>
     </w:p>
     <w:p>
       <w:pPr>
@@ -4863,25 +5054,7 @@
           <w:sz w:val="24"/>
           <w:szCs w:val="24"/>
         </w:rPr>
-        <w:t xml:space="preserve">A pretensão inicial da equipe do projeto, conforme solicitação da </w:t>
-      </w:r>
-      <w:proofErr w:type="spellStart"/>
-      <w:r>
-        <w:rPr>
-          <w:color w:val="000000"/>
-          <w:sz w:val="24"/>
-          <w:szCs w:val="24"/>
-        </w:rPr>
-        <w:t>Unichristus</w:t>
-      </w:r>
-      <w:proofErr w:type="spellEnd"/>
-      <w:r>
-        <w:rPr>
-          <w:color w:val="000000"/>
-          <w:sz w:val="24"/>
-          <w:szCs w:val="24"/>
-        </w:rPr>
-        <w:t xml:space="preserve"> foi </w:t>
+        <w:t xml:space="preserve">A pretensão inicial da equipe do projeto, conforme solicitação da Unichristus foi </w:t>
       </w:r>
       <w:proofErr w:type="gramStart"/>
       <w:r>
@@ -4950,7 +5123,7 @@
                     </pic:cNvPicPr>
                   </pic:nvPicPr>
                   <pic:blipFill>
-                    <a:blip r:embed="rId11" cstate="print"/>
+                    <a:blip r:embed="rId12" cstate="print"/>
                     <a:srcRect/>
                     <a:stretch>
                       <a:fillRect/>
@@ -4981,19 +5154,138 @@
     </w:p>
     <w:p>
       <w:pPr>
+        <w:spacing w:after="120"/>
         <w:ind w:left="-567"/>
         <w:jc w:val="center"/>
       </w:pPr>
       <w:r>
         <w:t xml:space="preserve">Fonte: Modelagem do Sistema </w:t>
       </w:r>
+      <w:proofErr w:type="gramStart"/>
+      <w:r>
+        <w:t>FormChristus</w:t>
+      </w:r>
+      <w:proofErr w:type="gramEnd"/>
+    </w:p>
+    <w:p>
+      <w:pPr>
+        <w:spacing w:before="240" w:after="120" w:line="360" w:lineRule="auto"/>
+        <w:ind w:left="-567" w:firstLine="851"/>
+        <w:contextualSpacing/>
+        <w:jc w:val="both"/>
+        <w:rPr>
+          <w:color w:val="000000"/>
+          <w:sz w:val="24"/>
+          <w:szCs w:val="24"/>
+        </w:rPr>
+      </w:pPr>
+      <w:r>
+        <w:rPr>
+          <w:color w:val="000000"/>
+          <w:sz w:val="24"/>
+          <w:szCs w:val="24"/>
+        </w:rPr>
+        <w:t xml:space="preserve">Todos os casos de uso mostrados na figura são considerados significativos e foram </w:t>
+      </w:r>
+      <w:proofErr w:type="gramStart"/>
+      <w:r>
+        <w:rPr>
+          <w:color w:val="000000"/>
+          <w:sz w:val="24"/>
+          <w:szCs w:val="24"/>
+        </w:rPr>
+        <w:t>implementados</w:t>
+      </w:r>
+      <w:proofErr w:type="gramEnd"/>
+      <w:r>
+        <w:rPr>
+          <w:color w:val="000000"/>
+          <w:sz w:val="24"/>
+          <w:szCs w:val="24"/>
+        </w:rPr>
+        <w:t xml:space="preserve"> para este projeto. Os formulários escolhidos foram modelados usando a ferramenta </w:t>
+      </w:r>
       <w:proofErr w:type="spellStart"/>
       <w:proofErr w:type="gramStart"/>
       <w:r>
-        <w:t>FormChristus</w:t>
+        <w:rPr>
+          <w:i/>
+          <w:color w:val="000000"/>
+          <w:sz w:val="24"/>
+          <w:szCs w:val="24"/>
+        </w:rPr>
+        <w:t>IReports</w:t>
       </w:r>
       <w:proofErr w:type="spellEnd"/>
       <w:proofErr w:type="gramEnd"/>
+      <w:r>
+        <w:rPr>
+          <w:color w:val="000000"/>
+          <w:sz w:val="24"/>
+          <w:szCs w:val="24"/>
+        </w:rPr>
+        <w:t xml:space="preserve">, sendo para cada um deles gerado um arquivo com a extensão </w:t>
+      </w:r>
+      <w:proofErr w:type="spellStart"/>
+      <w:r>
+        <w:rPr>
+          <w:i/>
+          <w:color w:val="000000"/>
+          <w:sz w:val="24"/>
+          <w:szCs w:val="24"/>
+        </w:rPr>
+        <w:t>jrxml</w:t>
+      </w:r>
+      <w:proofErr w:type="spellEnd"/>
+      <w:r>
+        <w:rPr>
+          <w:color w:val="000000"/>
+          <w:sz w:val="24"/>
+          <w:szCs w:val="24"/>
+        </w:rPr>
+        <w:t xml:space="preserve">, conforme comentado na seção </w:t>
+      </w:r>
+      <w:r>
+        <w:rPr>
+          <w:color w:val="000000"/>
+          <w:sz w:val="24"/>
+          <w:szCs w:val="24"/>
+        </w:rPr>
+        <w:t>anterior deste relatório</w:t>
+      </w:r>
+      <w:r>
+        <w:rPr>
+          <w:color w:val="000000"/>
+          <w:sz w:val="24"/>
+          <w:szCs w:val="24"/>
+        </w:rPr>
+        <w:t>.</w:t>
+      </w:r>
+    </w:p>
+    <w:p>
+      <w:pPr>
+        <w:spacing w:before="120" w:after="120" w:line="360" w:lineRule="auto"/>
+        <w:ind w:left="-567"/>
+        <w:contextualSpacing/>
+        <w:jc w:val="both"/>
+        <w:rPr>
+          <w:b/>
+          <w:color w:val="000000"/>
+          <w:sz w:val="24"/>
+          <w:szCs w:val="24"/>
+        </w:rPr>
+      </w:pPr>
+      <w:bookmarkStart w:id="7" w:name="_Toc388352800"/>
+      <w:r>
+        <w:rPr>
+          <w:b/>
+          <w:color w:val="000000"/>
+          <w:sz w:val="24"/>
+          <w:szCs w:val="24"/>
+        </w:rPr>
+        <w:t>Visão Lógica</w:t>
+      </w:r>
+      <w:bookmarkEnd w:id="7"/>
     </w:p>
     <w:p>
       <w:pPr>
@@ -5002,91 +5294,13 @@
         <w:contextualSpacing/>
         <w:jc w:val="both"/>
         <w:rPr>
-          <w:color w:val="000000"/>
-          <w:sz w:val="24"/>
-          <w:szCs w:val="24"/>
-        </w:rPr>
-      </w:pPr>
-      <w:r>
-        <w:rPr>
-          <w:color w:val="000000"/>
-          <w:sz w:val="24"/>
-          <w:szCs w:val="24"/>
-        </w:rPr>
-        <w:t xml:space="preserve">Todos os casos de uso mostrados na figura são considerados significativos e foram </w:t>
-      </w:r>
-      <w:proofErr w:type="gramStart"/>
-      <w:r>
-        <w:rPr>
-          <w:color w:val="000000"/>
-          <w:sz w:val="24"/>
-          <w:szCs w:val="24"/>
-        </w:rPr>
-        <w:t>implementados</w:t>
-      </w:r>
-      <w:proofErr w:type="gramEnd"/>
-      <w:r>
-        <w:rPr>
-          <w:color w:val="000000"/>
-          <w:sz w:val="24"/>
-          <w:szCs w:val="24"/>
-        </w:rPr>
-        <w:t xml:space="preserve"> para este projeto. Os formulários escolhidos foram modelados usando a ferramenta </w:t>
-      </w:r>
-      <w:proofErr w:type="spellStart"/>
-      <w:proofErr w:type="gramStart"/>
-      <w:r>
-        <w:rPr>
-          <w:i/>
-          <w:color w:val="000000"/>
-          <w:sz w:val="24"/>
-          <w:szCs w:val="24"/>
-        </w:rPr>
-        <w:t>IReports</w:t>
-      </w:r>
-      <w:proofErr w:type="spellEnd"/>
-      <w:proofErr w:type="gramEnd"/>
-      <w:r>
-        <w:rPr>
-          <w:color w:val="000000"/>
-          <w:sz w:val="24"/>
-          <w:szCs w:val="24"/>
-        </w:rPr>
-        <w:t xml:space="preserve">, sendo para cada um deles gerado um arquivo com a extensão </w:t>
-      </w:r>
-      <w:proofErr w:type="spellStart"/>
-      <w:r>
-        <w:rPr>
-          <w:color w:val="000000"/>
-          <w:sz w:val="24"/>
-          <w:szCs w:val="24"/>
-        </w:rPr>
-        <w:t>jrxml</w:t>
-      </w:r>
-      <w:proofErr w:type="spellEnd"/>
-      <w:r>
-        <w:rPr>
-          <w:color w:val="000000"/>
-          <w:sz w:val="24"/>
-          <w:szCs w:val="24"/>
-        </w:rPr>
-        <w:t>, conforme comentado na seção 2.2.4.</w:t>
-      </w:r>
-    </w:p>
-    <w:p>
-      <w:pPr>
-        <w:spacing w:before="120" w:after="120" w:line="360" w:lineRule="auto"/>
-        <w:ind w:left="-567"/>
-        <w:contextualSpacing/>
-        <w:jc w:val="both"/>
-        <w:rPr>
           <w:b/>
           <w:color w:val="000000"/>
           <w:sz w:val="24"/>
           <w:szCs w:val="24"/>
         </w:rPr>
       </w:pPr>
-      <w:bookmarkStart w:id="8" w:name="_Toc388352800"/>
+      <w:bookmarkStart w:id="8" w:name="_Toc388352801"/>
       <w:r>
         <w:rPr>
           <w:b/>
@@ -5094,7 +5308,7 @@
           <w:sz w:val="24"/>
           <w:szCs w:val="24"/>
         </w:rPr>
-        <w:t>Visão Lógica</w:t>
+        <w:t>Visão Geral</w:t>
       </w:r>
       <w:bookmarkEnd w:id="8"/>
     </w:p>
@@ -5105,61 +5319,50 @@
         <w:contextualSpacing/>
         <w:jc w:val="both"/>
         <w:rPr>
-          <w:b/>
-          <w:color w:val="000000"/>
-          <w:sz w:val="24"/>
-          <w:szCs w:val="24"/>
-        </w:rPr>
-      </w:pPr>
-      <w:bookmarkStart w:id="9" w:name="_Toc388352801"/>
-      <w:r>
-        <w:rPr>
-          <w:b/>
-          <w:color w:val="000000"/>
-          <w:sz w:val="24"/>
-          <w:szCs w:val="24"/>
-        </w:rPr>
-        <w:t>Visão Geral</w:t>
-      </w:r>
-      <w:bookmarkEnd w:id="9"/>
-    </w:p>
-    <w:p>
-      <w:pPr>
-        <w:spacing w:before="120" w:after="120" w:line="360" w:lineRule="auto"/>
-        <w:ind w:left="-567" w:firstLine="851"/>
-        <w:contextualSpacing/>
-        <w:jc w:val="both"/>
-        <w:rPr>
-          <w:color w:val="000000"/>
-          <w:sz w:val="24"/>
-          <w:szCs w:val="24"/>
-        </w:rPr>
-      </w:pPr>
-      <w:r>
-        <w:rPr>
-          <w:color w:val="000000"/>
-          <w:sz w:val="24"/>
-          <w:szCs w:val="24"/>
-        </w:rPr>
-        <w:t xml:space="preserve">O projeto e a divisão da aplicação em pacotes seguem a definição arquitetura </w:t>
-      </w:r>
-      <w:proofErr w:type="gramStart"/>
-      <w:r>
-        <w:rPr>
-          <w:color w:val="000000"/>
-          <w:sz w:val="24"/>
-          <w:szCs w:val="24"/>
-        </w:rPr>
-        <w:t>exposta</w:t>
-      </w:r>
-      <w:proofErr w:type="gramEnd"/>
-      <w:r>
-        <w:rPr>
-          <w:color w:val="000000"/>
-          <w:sz w:val="24"/>
-          <w:szCs w:val="24"/>
-        </w:rPr>
-        <w:t xml:space="preserve"> no item 2.2. A divisão em pacotes objetiva facilitar o entendimento, o desenvolvimento e manutenção da aplicação. A Figura 5 mostra uma visão parcial dos pacotes do sistema, demonstrando o uso da arquitetura em camadas para as entidades Aluno e </w:t>
+          <w:color w:val="000000"/>
+          <w:sz w:val="24"/>
+          <w:szCs w:val="24"/>
+        </w:rPr>
+      </w:pPr>
+      <w:r>
+        <w:rPr>
+          <w:color w:val="000000"/>
+          <w:sz w:val="24"/>
+          <w:szCs w:val="24"/>
+        </w:rPr>
+        <w:t>O projeto e a divisão da aplicação em pacotes seguem a definição arquitetura</w:t>
+      </w:r>
+      <w:r>
+        <w:rPr>
+          <w:color w:val="000000"/>
+          <w:sz w:val="24"/>
+          <w:szCs w:val="24"/>
+        </w:rPr>
+        <w:t>l</w:t>
+      </w:r>
+      <w:r>
+        <w:rPr>
+          <w:color w:val="000000"/>
+          <w:sz w:val="24"/>
+          <w:szCs w:val="24"/>
+        </w:rPr>
+        <w:t xml:space="preserve"> exposta </w:t>
+      </w:r>
+      <w:r>
+        <w:rPr>
+          <w:color w:val="000000"/>
+          <w:sz w:val="24"/>
+          <w:szCs w:val="24"/>
+        </w:rPr>
+        <w:t>anteriormente</w:t>
+      </w:r>
+      <w:r>
+        <w:rPr>
+          <w:color w:val="000000"/>
+          <w:sz w:val="24"/>
+          <w:szCs w:val="24"/>
+        </w:rPr>
+        <w:t xml:space="preserve">. A divisão em pacotes objetiva facilitar o entendimento, o desenvolvimento e manutenção da aplicação. A Figura 5 mostra uma visão parcial dos pacotes do sistema, demonstrando o uso da arquitetura em camadas para as entidades Aluno e </w:t>
       </w:r>
       <w:proofErr w:type="gramStart"/>
       <w:r>
@@ -5228,7 +5431,7 @@
                     </pic:cNvPicPr>
                   </pic:nvPicPr>
                   <pic:blipFill>
-                    <a:blip r:embed="rId12" cstate="print"/>
+                    <a:blip r:embed="rId13" cstate="print"/>
                     <a:srcRect/>
                     <a:stretch>
                       <a:fillRect/>
@@ -5259,18 +5462,17 @@
     </w:p>
     <w:p>
       <w:pPr>
+        <w:spacing w:after="120"/>
         <w:ind w:left="-567"/>
         <w:jc w:val="center"/>
       </w:pPr>
       <w:r>
         <w:t xml:space="preserve">Fonte: Modelagem do Sistema </w:t>
       </w:r>
-      <w:proofErr w:type="spellStart"/>
       <w:proofErr w:type="gramStart"/>
       <w:r>
         <w:t>FormChristus</w:t>
       </w:r>
-      <w:proofErr w:type="spellEnd"/>
       <w:proofErr w:type="gramEnd"/>
     </w:p>
     <w:p>
@@ -5397,6 +5599,7 @@
       <w:proofErr w:type="spellStart"/>
       <w:r>
         <w:rPr>
+          <w:i/>
           <w:color w:val="000000"/>
           <w:sz w:val="24"/>
           <w:szCs w:val="24"/>
@@ -5431,6 +5634,7 @@
           <w:sz w:val="24"/>
           <w:szCs w:val="24"/>
         </w:rPr>
+        <w:lastRenderedPageBreak/>
         <w:t>Figura 6 – UC03 – Manter Alunos (Cadastro) – Principais Classes Envolvidas</w:t>
       </w:r>
     </w:p>
@@ -5460,7 +5664,7 @@
                     </pic:cNvPicPr>
                   </pic:nvPicPr>
                   <pic:blipFill>
-                    <a:blip r:embed="rId13" cstate="print"/>
+                    <a:blip r:embed="rId14" cstate="print"/>
                     <a:srcRect/>
                     <a:stretch>
                       <a:fillRect/>
@@ -5495,18 +5699,15 @@
         <w:jc w:val="center"/>
       </w:pPr>
       <w:r>
-        <w:lastRenderedPageBreak/>
         <w:t>Fonte</w:t>
       </w:r>
       <w:r>
         <w:t xml:space="preserve">: Modelagem do Sistema </w:t>
       </w:r>
-      <w:proofErr w:type="spellStart"/>
       <w:proofErr w:type="gramStart"/>
       <w:r>
         <w:t>FormChristus</w:t>
       </w:r>
-      <w:proofErr w:type="spellEnd"/>
       <w:proofErr w:type="gramEnd"/>
     </w:p>
     <w:p>
@@ -5639,7 +5840,7 @@
                     </pic:cNvPicPr>
                   </pic:nvPicPr>
                   <pic:blipFill>
-                    <a:blip r:embed="rId14" cstate="print"/>
+                    <a:blip r:embed="rId15" cstate="print"/>
                     <a:srcRect/>
                     <a:stretch>
                       <a:fillRect/>
@@ -5680,12 +5881,10 @@
       <w:r>
         <w:t xml:space="preserve">: Modelagem do Sistema </w:t>
       </w:r>
-      <w:proofErr w:type="spellStart"/>
       <w:proofErr w:type="gramStart"/>
       <w:r>
         <w:t>FormChristus</w:t>
       </w:r>
-      <w:proofErr w:type="spellEnd"/>
       <w:proofErr w:type="gramEnd"/>
     </w:p>
     <w:p>
@@ -5739,6 +5938,7 @@
           <w:sz w:val="24"/>
           <w:szCs w:val="24"/>
         </w:rPr>
+        <w:lastRenderedPageBreak/>
         <w:t>Figura 8 – UC08 – Preencher Formulário A3 – Principais Classes Envolvidas</w:t>
       </w:r>
     </w:p>
@@ -5768,7 +5968,7 @@
                     </pic:cNvPicPr>
                   </pic:nvPicPr>
                   <pic:blipFill>
-                    <a:blip r:embed="rId15" cstate="print"/>
+                    <a:blip r:embed="rId16" cstate="print"/>
                     <a:srcRect/>
                     <a:stretch>
                       <a:fillRect/>
@@ -5806,12 +6006,10 @@
       <w:r>
         <w:t xml:space="preserve">Fonte: Modelagem do Sistema </w:t>
       </w:r>
-      <w:proofErr w:type="spellStart"/>
       <w:proofErr w:type="gramStart"/>
       <w:r>
         <w:t>FormChristus</w:t>
       </w:r>
-      <w:proofErr w:type="spellEnd"/>
       <w:proofErr w:type="gramEnd"/>
     </w:p>
     <w:p>
@@ -5854,11 +6052,7 @@
       </w:r>
       <w:proofErr w:type="gramEnd"/>
       <w:r>
-        <w:t xml:space="preserve">, que inicialmente obtém os </w:t>
-      </w:r>
-      <w:r>
-        <w:lastRenderedPageBreak/>
-        <w:t>dados do aluno a partir de seu controlador (</w:t>
+        <w:t>, que inicialmente obtém os dados do aluno a partir de seu controlador (</w:t>
       </w:r>
       <w:proofErr w:type="spellStart"/>
       <w:r>
@@ -5957,7 +6151,7 @@
                     </pic:cNvPicPr>
                   </pic:nvPicPr>
                   <pic:blipFill>
-                    <a:blip r:embed="rId16" cstate="print"/>
+                    <a:blip r:embed="rId17" cstate="print"/>
                     <a:srcRect/>
                     <a:stretch>
                       <a:fillRect/>
@@ -5995,12 +6189,10 @@
       <w:r>
         <w:t xml:space="preserve">Fonte: Modelagem do Sistema </w:t>
       </w:r>
-      <w:proofErr w:type="spellStart"/>
       <w:proofErr w:type="gramStart"/>
       <w:r>
         <w:t>FormChristus</w:t>
       </w:r>
-      <w:proofErr w:type="spellEnd"/>
       <w:proofErr w:type="gramEnd"/>
     </w:p>
     <w:p>
@@ -6016,7 +6208,7 @@
           <w:szCs w:val="24"/>
         </w:rPr>
       </w:pPr>
-      <w:bookmarkStart w:id="10" w:name="_Toc388352802"/>
+      <w:bookmarkStart w:id="9" w:name="_Toc388352802"/>
       <w:r>
         <w:rPr>
           <w:b/>
@@ -6026,7 +6218,7 @@
         </w:rPr>
         <w:t>Visão de Implantação</w:t>
       </w:r>
-      <w:bookmarkEnd w:id="10"/>
+      <w:bookmarkEnd w:id="9"/>
     </w:p>
     <w:p>
       <w:pPr>
@@ -6078,7 +6270,27 @@
           <w:szCs w:val="24"/>
           <w:lang w:eastAsia="pt-BR"/>
         </w:rPr>
-        <w:t xml:space="preserve"> – contém os pacotes contendo as classes do modelo e as enumerações utilizadas por esse modelo.</w:t>
+        <w:t xml:space="preserve"> – contém os pacotes </w:t>
+      </w:r>
+      <w:r>
+        <w:rPr>
+          <w:rFonts w:ascii="Times New Roman" w:hAnsi="Times New Roman"/>
+          <w:color w:val="000000"/>
+          <w:sz w:val="24"/>
+          <w:szCs w:val="24"/>
+          <w:lang w:eastAsia="pt-BR"/>
+        </w:rPr>
+        <w:t>com</w:t>
+      </w:r>
+      <w:r>
+        <w:rPr>
+          <w:rFonts w:ascii="Times New Roman" w:hAnsi="Times New Roman"/>
+          <w:color w:val="000000"/>
+          <w:sz w:val="24"/>
+          <w:szCs w:val="24"/>
+          <w:lang w:eastAsia="pt-BR"/>
+        </w:rPr>
+        <w:t xml:space="preserve"> as classes do modelo e as enumerações utilizadas por esse modelo.</w:t>
       </w:r>
     </w:p>
     <w:p>
@@ -6121,7 +6333,60 @@
           <w:szCs w:val="24"/>
           <w:lang w:eastAsia="pt-BR"/>
         </w:rPr>
-        <w:t xml:space="preserve"> – contém a aplicação web propriamente dita com suas devidas configurações. Contempla as configurações de segurança e armazena os arquivos contendo os modelos dos formulários que são gerados. Contém também pacotes contendo as classes </w:t>
+        <w:t xml:space="preserve"> – contém a aplicação web propriamente dita com suas devidas configurações. Contempla as configurações de segurança e armazena os arquivos </w:t>
+      </w:r>
+      <w:r>
+        <w:rPr>
+          <w:rFonts w:ascii="Times New Roman" w:hAnsi="Times New Roman"/>
+          <w:color w:val="000000"/>
+          <w:sz w:val="24"/>
+          <w:szCs w:val="24"/>
+          <w:lang w:eastAsia="pt-BR"/>
+        </w:rPr>
+        <w:lastRenderedPageBreak/>
+        <w:t xml:space="preserve">contendo os modelos dos formulários que são gerados. </w:t>
+      </w:r>
+      <w:proofErr w:type="gramStart"/>
+      <w:r>
+        <w:rPr>
+          <w:rFonts w:ascii="Times New Roman" w:hAnsi="Times New Roman"/>
+          <w:color w:val="000000"/>
+          <w:sz w:val="24"/>
+          <w:szCs w:val="24"/>
+          <w:lang w:eastAsia="pt-BR"/>
+        </w:rPr>
+        <w:t>Contém</w:t>
+      </w:r>
+      <w:proofErr w:type="gramEnd"/>
+      <w:r>
+        <w:rPr>
+          <w:rFonts w:ascii="Times New Roman" w:hAnsi="Times New Roman"/>
+          <w:color w:val="000000"/>
+          <w:sz w:val="24"/>
+          <w:szCs w:val="24"/>
+          <w:lang w:eastAsia="pt-BR"/>
+        </w:rPr>
+        <w:t xml:space="preserve"> também pacotes </w:t>
+      </w:r>
+      <w:r>
+        <w:rPr>
+          <w:rFonts w:ascii="Times New Roman" w:hAnsi="Times New Roman"/>
+          <w:color w:val="000000"/>
+          <w:sz w:val="24"/>
+          <w:szCs w:val="24"/>
+          <w:lang w:eastAsia="pt-BR"/>
+        </w:rPr>
+        <w:t>com</w:t>
+      </w:r>
+      <w:r>
+        <w:rPr>
+          <w:rFonts w:ascii="Times New Roman" w:hAnsi="Times New Roman"/>
+          <w:color w:val="000000"/>
+          <w:sz w:val="24"/>
+          <w:szCs w:val="24"/>
+          <w:lang w:eastAsia="pt-BR"/>
+        </w:rPr>
+        <w:t xml:space="preserve"> as classes </w:t>
       </w:r>
       <w:proofErr w:type="spellStart"/>
       <w:r>
@@ -6277,7 +6542,6 @@
           <w:sz w:val="24"/>
           <w:szCs w:val="24"/>
         </w:rPr>
-        <w:lastRenderedPageBreak/>
         <w:t>Figura 10 – Diagrama de Implantação</w:t>
       </w:r>
     </w:p>
@@ -6308,7 +6572,7 @@
                     </pic:cNvPicPr>
                   </pic:nvPicPr>
                   <pic:blipFill>
-                    <a:blip r:embed="rId17" cstate="print"/>
+                    <a:blip r:embed="rId18" cstate="print"/>
                     <a:srcRect/>
                     <a:stretch>
                       <a:fillRect/>
@@ -6343,19 +6607,17 @@
         <w:ind w:left="-567"/>
         <w:jc w:val="center"/>
       </w:pPr>
-      <w:bookmarkStart w:id="11" w:name="_Toc388352803"/>
+      <w:bookmarkStart w:id="10" w:name="_Toc388352803"/>
       <w:r>
         <w:t>Fonte</w:t>
       </w:r>
       <w:r>
         <w:t xml:space="preserve">: Modelagem do Sistema </w:t>
       </w:r>
-      <w:proofErr w:type="spellStart"/>
       <w:proofErr w:type="gramStart"/>
       <w:r>
         <w:t>FormChristus</w:t>
       </w:r>
-      <w:proofErr w:type="spellEnd"/>
       <w:proofErr w:type="gramEnd"/>
     </w:p>
     <w:p>
@@ -6390,7 +6652,7 @@
         </w:rPr>
         <w:t>Implementação</w:t>
       </w:r>
-      <w:bookmarkEnd w:id="11"/>
+      <w:bookmarkEnd w:id="10"/>
       <w:proofErr w:type="gramEnd"/>
     </w:p>
     <w:p>
@@ -6400,13 +6662,24 @@
         <w:ind w:left="-567" w:firstLine="851"/>
       </w:pPr>
       <w:r>
-        <w:t xml:space="preserve">A aplicação possui </w:t>
-      </w:r>
+        <w:t>A aplicação possui um único módulo web</w:t>
+      </w:r>
+      <w:r>
+        <w:t xml:space="preserve"> (</w:t>
+      </w:r>
+      <w:proofErr w:type="spellStart"/>
       <w:proofErr w:type="gramStart"/>
       <w:r>
-        <w:t>um único módulo web</w:t>
+        <w:t>formchristusweb.</w:t>
       </w:r>
       <w:proofErr w:type="gramEnd"/>
+      <w:r>
+        <w:t>war</w:t>
+      </w:r>
+      <w:proofErr w:type="spellEnd"/>
+      <w:r>
+        <w:t>)</w:t>
+      </w:r>
       <w:r>
         <w:t>, publicado no servidor de aplicações conforme descrito no item anterior.</w:t>
       </w:r>
@@ -6424,7 +6697,7 @@
           <w:szCs w:val="24"/>
         </w:rPr>
       </w:pPr>
-      <w:bookmarkStart w:id="12" w:name="_Toc388352804"/>
+      <w:bookmarkStart w:id="11" w:name="_Toc388352804"/>
       <w:r>
         <w:rPr>
           <w:b/>
@@ -6434,7 +6707,7 @@
         </w:rPr>
         <w:t>Componentes Reutilizados</w:t>
       </w:r>
-      <w:bookmarkEnd w:id="12"/>
+      <w:bookmarkEnd w:id="11"/>
     </w:p>
     <w:p>
       <w:pPr>
@@ -6450,7 +6723,7 @@
       <w:tblPr>
         <w:tblStyle w:val="Tabelacomgrade"/>
         <w:tblW w:w="0" w:type="auto"/>
-        <w:tblLook w:val="04A0"/>
+        <w:tblLook w:val="04A0" w:firstRow="1" w:lastRow="0" w:firstColumn="1" w:lastColumn="0" w:noHBand="0" w:noVBand="1"/>
       </w:tblPr>
       <w:tblGrid>
         <w:gridCol w:w="4798"/>
@@ -6619,19 +6892,9 @@
               <w:pStyle w:val="Corpodetexto"/>
               <w:ind w:firstLine="0"/>
             </w:pPr>
-            <w:proofErr w:type="spellStart"/>
             <w:r>
-              <w:t>Spring</w:t>
+              <w:t>Spring Security</w:t>
             </w:r>
-            <w:proofErr w:type="spellEnd"/>
-            <w:r>
-              <w:t xml:space="preserve"> </w:t>
-            </w:r>
-            <w:proofErr w:type="spellStart"/>
-            <w:r>
-              <w:t>Security</w:t>
-            </w:r>
-            <w:proofErr w:type="spellEnd"/>
           </w:p>
         </w:tc>
         <w:tc>
@@ -6702,6 +6965,7 @@
     </w:p>
     <w:p>
       <w:pPr>
+        <w:keepNext/>
         <w:spacing w:before="120" w:after="120" w:line="360" w:lineRule="auto"/>
         <w:ind w:left="-567"/>
         <w:contextualSpacing/>
@@ -6713,7 +6977,7 @@
           <w:szCs w:val="24"/>
         </w:rPr>
       </w:pPr>
-      <w:bookmarkStart w:id="13" w:name="_Toc388352805"/>
+      <w:bookmarkStart w:id="12" w:name="_Toc388352805"/>
       <w:r>
         <w:rPr>
           <w:b/>
@@ -6721,9 +6985,10 @@
           <w:sz w:val="24"/>
           <w:szCs w:val="24"/>
         </w:rPr>
+        <w:lastRenderedPageBreak/>
         <w:t>Visão de Dados</w:t>
       </w:r>
-      <w:bookmarkEnd w:id="13"/>
+      <w:bookmarkEnd w:id="12"/>
     </w:p>
     <w:p>
       <w:pPr>
@@ -6777,7 +7042,6 @@
         <w:rPr>
           <w:i/>
         </w:rPr>
-        <w:lastRenderedPageBreak/>
         <w:t xml:space="preserve">Figura 11 – Tabelas do esquema </w:t>
       </w:r>
       <w:proofErr w:type="spellStart"/>
@@ -6799,8 +7063,8 @@
         </w:rPr>
         <w:drawing>
           <wp:inline distT="0" distB="0" distL="0" distR="0">
-            <wp:extent cx="3653365" cy="6132887"/>
-            <wp:effectExtent l="19050" t="0" r="4235" b="0"/>
+            <wp:extent cx="3876675" cy="6507756"/>
+            <wp:effectExtent l="0" t="0" r="0" b="0"/>
             <wp:docPr id="8" name="Imagem 1" descr="C:\Users\Cabecinha\Desktop\relationships.real.large.png"/>
             <wp:cNvGraphicFramePr>
               <a:graphicFrameLocks xmlns:a="http://schemas.openxmlformats.org/drawingml/2006/main" noChangeAspect="1"/>
@@ -6815,7 +7079,7 @@
                     </pic:cNvPicPr>
                   </pic:nvPicPr>
                   <pic:blipFill>
-                    <a:blip r:embed="rId18" cstate="print"/>
+                    <a:blip r:embed="rId19" cstate="print"/>
                     <a:srcRect/>
                     <a:stretch>
                       <a:fillRect/>
@@ -6824,7 +7088,7 @@
                   <pic:spPr bwMode="auto">
                     <a:xfrm>
                       <a:off x="0" y="0"/>
-                      <a:ext cx="3654855" cy="6135388"/>
+                      <a:ext cx="3877489" cy="6509122"/>
                     </a:xfrm>
                     <a:prstGeom prst="rect">
                       <a:avLst/>
@@ -6847,16 +7111,15 @@
     <w:p>
       <w:pPr>
         <w:pStyle w:val="Corpodetexto"/>
+        <w:jc w:val="center"/>
       </w:pPr>
       <w:r>
         <w:t xml:space="preserve">Fonte: Modelagem do Sistema </w:t>
       </w:r>
-      <w:proofErr w:type="spellStart"/>
       <w:proofErr w:type="gramStart"/>
       <w:r>
         <w:t>FormChristus</w:t>
       </w:r>
-      <w:proofErr w:type="spellEnd"/>
       <w:proofErr w:type="gramEnd"/>
     </w:p>
     <w:p>
@@ -6916,8 +7179,8 @@
         </w:rPr>
         <w:drawing>
           <wp:inline distT="0" distB="0" distL="0" distR="0">
-            <wp:extent cx="3170717" cy="4766279"/>
-            <wp:effectExtent l="19050" t="0" r="0" b="0"/>
+            <wp:extent cx="3419475" cy="5140217"/>
+            <wp:effectExtent l="0" t="0" r="0" b="0"/>
             <wp:docPr id="11" name="Imagem 5" descr="C:\Users\Cabecinha\Desktop\ATALHOS UNICHRISTUS\schemaSpyGUI20090302\postgre_unichristu_\diagrams\summary\relationships.real.large.png"/>
             <wp:cNvGraphicFramePr>
               <a:graphicFrameLocks xmlns:a="http://schemas.openxmlformats.org/drawingml/2006/main" noChangeAspect="1"/>
@@ -6932,7 +7195,7 @@
                     </pic:cNvPicPr>
                   </pic:nvPicPr>
                   <pic:blipFill>
-                    <a:blip r:embed="rId19" cstate="print"/>
+                    <a:blip r:embed="rId20" cstate="print"/>
                     <a:srcRect/>
                     <a:stretch>
                       <a:fillRect/>
@@ -6941,7 +7204,7 @@
                   <pic:spPr bwMode="auto">
                     <a:xfrm>
                       <a:off x="0" y="0"/>
-                      <a:ext cx="3172821" cy="4769442"/>
+                      <a:ext cx="3424459" cy="5147710"/>
                     </a:xfrm>
                     <a:prstGeom prst="rect">
                       <a:avLst/>
@@ -6964,16 +7227,15 @@
     <w:p>
       <w:pPr>
         <w:pStyle w:val="Corpodetexto"/>
+        <w:jc w:val="center"/>
       </w:pPr>
       <w:r>
         <w:t xml:space="preserve">Fonte: Modelagem do Sistema </w:t>
       </w:r>
-      <w:proofErr w:type="spellStart"/>
       <w:proofErr w:type="gramStart"/>
       <w:r>
         <w:t>FormChristus</w:t>
       </w:r>
-      <w:proofErr w:type="spellEnd"/>
       <w:proofErr w:type="gramEnd"/>
     </w:p>
     <w:p>
@@ -7001,7 +7263,7 @@
           <w:left w:w="70" w:type="dxa"/>
           <w:right w:w="70" w:type="dxa"/>
         </w:tblCellMar>
-        <w:tblLook w:val="0000"/>
+        <w:tblLook w:val="0000" w:firstRow="0" w:lastRow="0" w:firstColumn="0" w:lastColumn="0" w:noHBand="0" w:noVBand="0"/>
       </w:tblPr>
       <w:tblGrid>
         <w:gridCol w:w="9782"/>
@@ -7065,15 +7327,7 @@
         <w:ind w:left="-567" w:firstLine="851"/>
       </w:pPr>
       <w:r>
-        <w:t xml:space="preserve">A partir de uma problemática identificada pelos autores no seu dia-a-dia acadêmico no Centro Universitário </w:t>
-      </w:r>
-      <w:proofErr w:type="spellStart"/>
-      <w:r>
-        <w:t>Unichristus</w:t>
-      </w:r>
-      <w:proofErr w:type="spellEnd"/>
-      <w:r>
-        <w:t>, foi identificada uma oportunidade de pesquisa, materializada no projeto e desenvolvimento de uma aplicação para automatizar o preenchimento de formulários utilizados na instituição.</w:t>
+        <w:t>A partir de uma problemática identificada pelos autores no seu dia-a-dia acadêmico no Centro Universitário Unichristus, foi identificada uma oportunidade de pesquisa, materializada no projeto e desenvolvimento de uma aplicação para automatizar o preenchimento de formulários utilizados na instituição.</w:t>
       </w:r>
     </w:p>
     <w:p>
@@ -7086,7 +7340,13 @@
         <w:t>O projeto se mostrou uma excelente oportunidade para que os autores aperfeiçoassem os conhecimentos adquiridos ao longo do curso de Sistemas de Informação, notadamente nas disciplinas associadas à área de Engenharia de Software</w:t>
       </w:r>
       <w:r>
-        <w:t xml:space="preserve"> (Linguagens de Programação, Análise e Projeto de Sistemas, Engenharia de Software, Banco de Dados), através do estudo, modelagem e desenvolvimento de um software para Web, utilizando a linguagem Java e tecnologias correlatas.</w:t>
+        <w:t xml:space="preserve"> (Linguagens de Programação, Análise e Projeto de Sistemas, Engenharia de Software, Banco de Dados</w:t>
+      </w:r>
+      <w:r>
+        <w:t>, entre outras</w:t>
+      </w:r>
+      <w:r>
+        <w:t>), através do estudo, modelagem e desenvolvimento de um software para Web, utilizando a linguagem Java e tecnologias correlatas.</w:t>
       </w:r>
     </w:p>
     <w:p>
@@ -7096,7 +7356,11 @@
         <w:ind w:left="-567" w:firstLine="851"/>
       </w:pPr>
       <w:r>
-        <w:t>A construção do sistema permitiu assim que os participantes, a partir do conhecimento básico visto na faculdade, e adicionando suas próprias experiências de trabalho, pudessem evoluir profissionalmente na área de desenvolvimento de sistemas web, o que sem dúvida agregará importante valor para suas carreiras.</w:t>
+        <w:t xml:space="preserve">A construção do sistema permitiu assim que os participantes, a partir do conhecimento básico visto na faculdade, e adicionando suas próprias experiências de trabalho, pudessem evoluir </w:t>
+      </w:r>
+      <w:r>
+        <w:lastRenderedPageBreak/>
+        <w:t>profissionalmente na área de desenvolvimento de sistemas web, o que sem dúvida agregará importante valor para suas carreiras.</w:t>
       </w:r>
     </w:p>
     <w:p>
@@ -7106,16 +7370,7 @@
         <w:ind w:left="-567" w:firstLine="851"/>
       </w:pPr>
       <w:r>
-        <w:lastRenderedPageBreak/>
-        <w:t xml:space="preserve">Para a </w:t>
-      </w:r>
-      <w:proofErr w:type="spellStart"/>
-      <w:r>
-        <w:t>Unichristus</w:t>
-      </w:r>
-      <w:proofErr w:type="spellEnd"/>
-      <w:r>
-        <w:t xml:space="preserve">, o projeto apresentado se mostra uma oportunidade para melhoria dos seus processos de trabalho, uma vez que sua </w:t>
+        <w:t xml:space="preserve">Para a Unichristus, o projeto apresentado se mostra uma oportunidade para melhoria dos seus processos de trabalho, uma vez que sua </w:t>
       </w:r>
       <w:proofErr w:type="gramStart"/>
       <w:r>
@@ -7135,12 +7390,10 @@
       <w:r>
         <w:t xml:space="preserve">Embora ainda em versão inicial, o projeto pode ser aperfeiçoado para se tornar ainda mais útil para a instituição. Para tanto, podem ser sugeridas várias funcionalidades adicionais que tornariam o </w:t>
       </w:r>
-      <w:proofErr w:type="spellStart"/>
       <w:proofErr w:type="gramStart"/>
       <w:r>
         <w:t>FormChristus</w:t>
       </w:r>
-      <w:proofErr w:type="spellEnd"/>
       <w:proofErr w:type="gramEnd"/>
       <w:r>
         <w:t xml:space="preserve"> ainda mais produtivo e interessante para melhoria dos processos de trabalho da instituição. Dentre esses, pode-se citar:</w:t>
@@ -7156,15 +7409,7 @@
         <w:spacing w:before="120" w:after="120" w:line="360" w:lineRule="auto"/>
       </w:pPr>
       <w:r>
-        <w:t xml:space="preserve">Incorporação de novos formulários ao sistema, podendo-se chegar com o tempo a uma total automatização dos formulários utilizados na </w:t>
-      </w:r>
-      <w:proofErr w:type="spellStart"/>
-      <w:r>
-        <w:t>Unichristus</w:t>
-      </w:r>
-      <w:proofErr w:type="spellEnd"/>
-      <w:r>
-        <w:t>;</w:t>
+        <w:t>Incorporação de novos formulários ao sistema, podendo-se chegar com o tempo a uma total automatização dos formulários utilizados na Unichristus;</w:t>
       </w:r>
     </w:p>
     <w:p>
@@ -7207,23 +7452,44 @@
         <w:pStyle w:val="Corpodetexto"/>
         <w:spacing w:before="120" w:after="120" w:line="360" w:lineRule="auto"/>
         <w:ind w:left="-567" w:firstLine="851"/>
+      </w:pPr>
+      <w:r>
+        <w:t xml:space="preserve">Pode-se perceber que as possibilidades de evolução do sistema são muito grandes, cabendo somente aos envolvidos </w:t>
+      </w:r>
+      <w:proofErr w:type="gramStart"/>
+      <w:r>
+        <w:t>as</w:t>
+      </w:r>
+      <w:proofErr w:type="gramEnd"/>
+      <w:r>
+        <w:t xml:space="preserve"> ações necessárias para que tais ideias venham a se tornar realidade no futuro.</w:t>
+      </w:r>
+    </w:p>
+    <w:p>
+      <w:pPr>
+        <w:pStyle w:val="Corpodetexto"/>
+        <w:spacing w:before="120" w:after="120" w:line="360" w:lineRule="auto"/>
+        <w:ind w:left="-567" w:firstLine="851"/>
+      </w:pPr>
+    </w:p>
+    <w:p>
+      <w:pPr>
+        <w:pStyle w:val="Corpodetexto"/>
+        <w:spacing w:before="120" w:after="120" w:line="360" w:lineRule="auto"/>
+        <w:ind w:left="-567" w:firstLine="851"/>
+      </w:pPr>
+    </w:p>
+    <w:p>
+      <w:pPr>
+        <w:pStyle w:val="Corpodetexto"/>
+        <w:spacing w:before="120" w:after="120" w:line="360" w:lineRule="auto"/>
+        <w:ind w:left="-567" w:firstLine="851"/>
         <w:rPr>
           <w:rFonts w:ascii="Arial" w:hAnsi="Arial" w:cs="Arial"/>
           <w:sz w:val="22"/>
           <w:szCs w:val="22"/>
         </w:rPr>
       </w:pPr>
-      <w:r>
-        <w:t xml:space="preserve">Pode-se perceber que as possibilidades de evolução do sistema são muito grandes, cabendo somente aos envolvidos </w:t>
-      </w:r>
-      <w:proofErr w:type="gramStart"/>
-      <w:r>
-        <w:t>as</w:t>
-      </w:r>
-      <w:proofErr w:type="gramEnd"/>
-      <w:r>
-        <w:t xml:space="preserve"> ações necessárias para que tais ideias venham a se tornar realidade no futuro.</w:t>
-      </w:r>
     </w:p>
     <w:tbl>
       <w:tblPr>
@@ -7234,7 +7500,7 @@
           <w:left w:w="70" w:type="dxa"/>
           <w:right w:w="70" w:type="dxa"/>
         </w:tblCellMar>
-        <w:tblLook w:val="0000"/>
+        <w:tblLook w:val="0000" w:firstRow="0" w:lastRow="0" w:firstColumn="0" w:lastColumn="0" w:noHBand="0" w:noVBand="0"/>
       </w:tblPr>
       <w:tblGrid>
         <w:gridCol w:w="9782"/>
@@ -7274,6 +7540,7 @@
                 <w:spacing w:val="20"/>
                 <w:sz w:val="20"/>
               </w:rPr>
+              <w:lastRenderedPageBreak/>
               <w:t>OUTRAS ATIVIDADES</w:t>
             </w:r>
           </w:p>
@@ -7382,12 +7649,10 @@
       <w:r>
         <w:t xml:space="preserve">O projeto </w:t>
       </w:r>
-      <w:proofErr w:type="spellStart"/>
       <w:proofErr w:type="gramStart"/>
       <w:r>
         <w:t>FormChristus</w:t>
       </w:r>
-      <w:proofErr w:type="spellEnd"/>
       <w:proofErr w:type="gramEnd"/>
       <w:r>
         <w:t xml:space="preserve"> foi apresentado no </w:t>
@@ -7396,18 +7661,9 @@
         <w:t>XI Encontro de Iniciação à Docência e X Encontro de Pesquisadores</w:t>
       </w:r>
       <w:r>
-        <w:t xml:space="preserve">, ocorrido nos dias 13 e 14 de maio de 2014, no Centro Universitário </w:t>
-      </w:r>
-      <w:proofErr w:type="spellStart"/>
-      <w:r>
-        <w:t>Unichristus</w:t>
-      </w:r>
-      <w:proofErr w:type="spellEnd"/>
-      <w:r>
-        <w:t xml:space="preserve">. A apresentação pode ser visualizada no endereço eletrônico: </w:t>
-      </w:r>
-      <w:r>
-        <w:lastRenderedPageBreak/>
+        <w:t xml:space="preserve">, ocorrido nos dias 13 e 14 de maio de 2014, no Centro Universitário Unichristus. A apresentação pode ser visualizada no endereço eletrônico: </w:t>
+      </w:r>
+      <w:r>
         <w:t>http://prezi.com/tnnbea0kw3bx/uma-proposta-para-automatizacao-de-formularios-na-unichristus/?</w:t>
       </w:r>
       <w:proofErr w:type="gramStart"/>
@@ -7428,7 +7684,7 @@
           <w:left w:w="70" w:type="dxa"/>
           <w:right w:w="70" w:type="dxa"/>
         </w:tblCellMar>
-        <w:tblLook w:val="0000"/>
+        <w:tblLook w:val="0000" w:firstRow="0" w:lastRow="0" w:firstColumn="0" w:lastColumn="0" w:noHBand="0" w:noVBand="0"/>
       </w:tblPr>
       <w:tblGrid>
         <w:gridCol w:w="9782"/>
@@ -8126,6 +8382,7 @@
         <w:rPr>
           <w:sz w:val="24"/>
         </w:rPr>
+        <w:lastRenderedPageBreak/>
         <w:t xml:space="preserve">SOUZA, Thiago </w:t>
       </w:r>
       <w:proofErr w:type="spellStart"/>
@@ -8339,268 +8596,8 @@
           <w:sz w:val="24"/>
           <w:szCs w:val="24"/>
         </w:rPr>
-        <w:t xml:space="preserve">0.x/reference/introduction.html/&gt;. Acesso </w:t>
-      </w:r>
-      <w:r>
-        <w:rPr>
-          <w:sz w:val="24"/>
-          <w:szCs w:val="24"/>
-        </w:rPr>
-        <w:lastRenderedPageBreak/>
-        <w:t>em: 26 mai. 2014.</w:t>
-      </w:r>
-    </w:p>
-    <w:p>
-      <w:pPr>
-        <w:ind w:left="-284"/>
-        <w:rPr>
-          <w:rFonts w:ascii="Arial" w:hAnsi="Arial" w:cs="Arial"/>
-          <w:b/>
-          <w:sz w:val="22"/>
-          <w:szCs w:val="22"/>
-          <w:lang w:val="en-US"/>
-        </w:rPr>
-      </w:pPr>
-    </w:p>
-    <w:p>
-      <w:pPr>
-        <w:ind w:left="-284"/>
-        <w:rPr>
-          <w:rFonts w:ascii="Arial" w:hAnsi="Arial" w:cs="Arial"/>
-          <w:b/>
-          <w:sz w:val="22"/>
-          <w:szCs w:val="22"/>
-          <w:lang w:val="en-US"/>
-        </w:rPr>
-      </w:pPr>
-    </w:p>
-    <w:p>
-      <w:pPr>
-        <w:ind w:left="-284"/>
-        <w:rPr>
-          <w:rFonts w:ascii="Arial" w:hAnsi="Arial" w:cs="Arial"/>
-          <w:b/>
-          <w:sz w:val="22"/>
-          <w:szCs w:val="22"/>
-          <w:lang w:val="en-US"/>
-        </w:rPr>
-      </w:pPr>
-    </w:p>
-    <w:p>
-      <w:pPr>
-        <w:ind w:left="-284"/>
-        <w:rPr>
-          <w:rFonts w:ascii="Arial" w:hAnsi="Arial" w:cs="Arial"/>
-          <w:b/>
-          <w:sz w:val="22"/>
-          <w:szCs w:val="22"/>
-          <w:lang w:val="en-US"/>
-        </w:rPr>
-      </w:pPr>
-    </w:p>
-    <w:p>
-      <w:pPr>
-        <w:ind w:left="-284"/>
-        <w:rPr>
-          <w:rFonts w:ascii="Arial" w:hAnsi="Arial" w:cs="Arial"/>
-          <w:b/>
-          <w:sz w:val="22"/>
-          <w:szCs w:val="22"/>
-          <w:lang w:val="en-US"/>
-        </w:rPr>
-      </w:pPr>
-    </w:p>
-    <w:p>
-      <w:pPr>
-        <w:ind w:left="-284"/>
-        <w:rPr>
-          <w:rFonts w:ascii="Arial" w:hAnsi="Arial" w:cs="Arial"/>
-          <w:b/>
-          <w:sz w:val="22"/>
-          <w:szCs w:val="22"/>
-          <w:lang w:val="en-US"/>
-        </w:rPr>
-      </w:pPr>
-    </w:p>
-    <w:p>
-      <w:pPr>
-        <w:ind w:left="-284"/>
-        <w:rPr>
-          <w:rFonts w:ascii="Arial" w:hAnsi="Arial" w:cs="Arial"/>
-          <w:b/>
-          <w:sz w:val="22"/>
-          <w:szCs w:val="22"/>
-          <w:lang w:val="en-US"/>
-        </w:rPr>
-      </w:pPr>
-    </w:p>
-    <w:p>
-      <w:pPr>
-        <w:ind w:left="-284"/>
-        <w:rPr>
-          <w:rFonts w:ascii="Arial" w:hAnsi="Arial" w:cs="Arial"/>
-          <w:b/>
-          <w:sz w:val="22"/>
-          <w:szCs w:val="22"/>
-          <w:lang w:val="en-US"/>
-        </w:rPr>
-      </w:pPr>
-    </w:p>
-    <w:p>
-      <w:pPr>
-        <w:ind w:left="-284"/>
-        <w:rPr>
-          <w:rFonts w:ascii="Arial" w:hAnsi="Arial" w:cs="Arial"/>
-          <w:b/>
-          <w:sz w:val="22"/>
-          <w:szCs w:val="22"/>
-          <w:lang w:val="en-US"/>
-        </w:rPr>
-      </w:pPr>
-    </w:p>
-    <w:p>
-      <w:pPr>
-        <w:ind w:left="-284"/>
-        <w:rPr>
-          <w:rFonts w:ascii="Arial" w:hAnsi="Arial" w:cs="Arial"/>
-          <w:b/>
-          <w:sz w:val="22"/>
-          <w:szCs w:val="22"/>
-          <w:lang w:val="en-US"/>
-        </w:rPr>
-      </w:pPr>
-    </w:p>
-    <w:p>
-      <w:pPr>
-        <w:ind w:left="-284"/>
-        <w:rPr>
-          <w:rFonts w:ascii="Arial" w:hAnsi="Arial" w:cs="Arial"/>
-          <w:b/>
-          <w:sz w:val="22"/>
-          <w:szCs w:val="22"/>
-          <w:lang w:val="en-US"/>
-        </w:rPr>
-      </w:pPr>
-    </w:p>
-    <w:p>
-      <w:pPr>
-        <w:ind w:left="-284"/>
-        <w:rPr>
-          <w:rFonts w:ascii="Arial" w:hAnsi="Arial" w:cs="Arial"/>
-          <w:b/>
-          <w:sz w:val="22"/>
-          <w:szCs w:val="22"/>
-          <w:lang w:val="en-US"/>
-        </w:rPr>
-      </w:pPr>
-    </w:p>
-    <w:p>
-      <w:pPr>
-        <w:ind w:left="-284"/>
-        <w:rPr>
-          <w:rFonts w:ascii="Arial" w:hAnsi="Arial" w:cs="Arial"/>
-          <w:b/>
-          <w:sz w:val="22"/>
-          <w:szCs w:val="22"/>
-          <w:lang w:val="en-US"/>
-        </w:rPr>
-      </w:pPr>
-    </w:p>
-    <w:p>
-      <w:pPr>
-        <w:ind w:left="-284"/>
-        <w:rPr>
-          <w:rFonts w:ascii="Arial" w:hAnsi="Arial" w:cs="Arial"/>
-          <w:b/>
-          <w:sz w:val="22"/>
-          <w:szCs w:val="22"/>
-          <w:lang w:val="en-US"/>
-        </w:rPr>
-      </w:pPr>
-    </w:p>
-    <w:p>
-      <w:pPr>
-        <w:ind w:left="-284"/>
-        <w:rPr>
-          <w:rFonts w:ascii="Arial" w:hAnsi="Arial" w:cs="Arial"/>
-          <w:b/>
-          <w:sz w:val="22"/>
-          <w:szCs w:val="22"/>
-          <w:lang w:val="en-US"/>
-        </w:rPr>
-      </w:pPr>
-    </w:p>
-    <w:p>
-      <w:pPr>
-        <w:ind w:left="-284"/>
-        <w:rPr>
-          <w:rFonts w:ascii="Arial" w:hAnsi="Arial" w:cs="Arial"/>
-          <w:b/>
-          <w:sz w:val="22"/>
-          <w:szCs w:val="22"/>
-          <w:lang w:val="en-US"/>
-        </w:rPr>
-      </w:pPr>
-    </w:p>
-    <w:p>
-      <w:pPr>
-        <w:ind w:left="-284"/>
-        <w:rPr>
-          <w:rFonts w:ascii="Arial" w:hAnsi="Arial" w:cs="Arial"/>
-          <w:b/>
-          <w:sz w:val="22"/>
-          <w:szCs w:val="22"/>
-          <w:lang w:val="en-US"/>
-        </w:rPr>
-      </w:pPr>
-    </w:p>
-    <w:p>
-      <w:pPr>
-        <w:ind w:left="-284"/>
-        <w:rPr>
-          <w:rFonts w:ascii="Arial" w:hAnsi="Arial" w:cs="Arial"/>
-          <w:b/>
-          <w:sz w:val="22"/>
-          <w:szCs w:val="22"/>
-          <w:lang w:val="en-US"/>
-        </w:rPr>
-      </w:pPr>
-    </w:p>
-    <w:p>
-      <w:pPr>
-        <w:ind w:left="-284"/>
-        <w:rPr>
-          <w:rFonts w:ascii="Arial" w:hAnsi="Arial" w:cs="Arial"/>
-          <w:b/>
-          <w:sz w:val="22"/>
-          <w:szCs w:val="22"/>
-          <w:lang w:val="en-US"/>
-        </w:rPr>
-      </w:pPr>
-    </w:p>
-    <w:p>
-      <w:pPr>
-        <w:ind w:left="-284"/>
-        <w:rPr>
-          <w:rFonts w:ascii="Arial" w:hAnsi="Arial" w:cs="Arial"/>
-          <w:b/>
-          <w:sz w:val="22"/>
-          <w:szCs w:val="22"/>
-          <w:lang w:val="en-US"/>
-        </w:rPr>
-      </w:pPr>
-    </w:p>
-    <w:p>
-      <w:pPr>
-        <w:ind w:left="-284"/>
-        <w:rPr>
-          <w:rFonts w:ascii="Arial" w:hAnsi="Arial" w:cs="Arial"/>
-          <w:b/>
-          <w:sz w:val="22"/>
-          <w:szCs w:val="22"/>
-          <w:lang w:val="en-US"/>
-        </w:rPr>
-      </w:pPr>
+        <w:t>0.x/reference/introduction.html/&gt;. Acesso em: 26 mai. 2014.</w:t>
+      </w:r>
     </w:p>
     <w:p>
       <w:pPr>
@@ -8611,6 +8608,28 @@
           <w:szCs w:val="22"/>
         </w:rPr>
       </w:pPr>
+    </w:p>
+    <w:p>
+      <w:pPr>
+        <w:ind w:left="-426"/>
+        <w:rPr>
+          <w:rFonts w:ascii="Arial" w:hAnsi="Arial" w:cs="Arial"/>
+          <w:sz w:val="22"/>
+          <w:szCs w:val="22"/>
+        </w:rPr>
+      </w:pPr>
+    </w:p>
+    <w:p>
+      <w:pPr>
+        <w:ind w:left="-426"/>
+        <w:rPr>
+          <w:rFonts w:ascii="Arial" w:hAnsi="Arial" w:cs="Arial"/>
+          <w:sz w:val="22"/>
+          <w:szCs w:val="22"/>
+        </w:rPr>
+      </w:pPr>
+      <w:bookmarkStart w:id="13" w:name="_GoBack"/>
+      <w:bookmarkEnd w:id="13"/>
     </w:p>
     <w:p>
       <w:pPr>
@@ -8647,7 +8666,7 @@
         <w:tblCellMar>
           <w:top w:w="397" w:type="dxa"/>
         </w:tblCellMar>
-        <w:tblLook w:val="04A0"/>
+        <w:tblLook w:val="04A0" w:firstRow="1" w:lastRow="0" w:firstColumn="1" w:lastColumn="0" w:noHBand="0" w:noVBand="1"/>
       </w:tblPr>
       <w:tblGrid>
         <w:gridCol w:w="10032"/>
@@ -8930,7 +8949,7 @@
         <w:tblCellMar>
           <w:top w:w="113" w:type="dxa"/>
         </w:tblCellMar>
-        <w:tblLook w:val="04A0"/>
+        <w:tblLook w:val="04A0" w:firstRow="1" w:lastRow="0" w:firstColumn="1" w:lastColumn="0" w:noHBand="0" w:noVBand="1"/>
       </w:tblPr>
       <w:tblGrid>
         <w:gridCol w:w="10032"/>
@@ -9258,7 +9277,7 @@
       </w:r>
     </w:p>
     <w:sectPr>
-      <w:footerReference w:type="default" r:id="rId20"/>
+      <w:footerReference w:type="default" r:id="rId21"/>
       <w:pgSz w:w="11907" w:h="16840"/>
       <w:pgMar w:top="851" w:right="851" w:bottom="567" w:left="1701" w:header="720" w:footer="720" w:gutter="0"/>
       <w:cols w:space="720"/>
@@ -9268,7 +9287,7 @@
 </file>
 
 <file path=word/endnotes.xml><?xml version="1.0" encoding="utf-8"?>
-<w:endnotes xmlns:ve="http://schemas.openxmlformats.org/markup-compatibility/2006" xmlns:o="urn:schemas-microsoft-com:office:office" xmlns:r="http://schemas.openxmlformats.org/officeDocument/2006/relationships" xmlns:m="http://schemas.openxmlformats.org/officeDocument/2006/math" xmlns:v="urn:schemas-microsoft-com:vml" xmlns:wp="http://schemas.openxmlformats.org/drawingml/2006/wordprocessingDrawing" xmlns:w10="urn:schemas-microsoft-com:office:word" xmlns:w="http://schemas.openxmlformats.org/wordprocessingml/2006/main" xmlns:wne="http://schemas.microsoft.com/office/word/2006/wordml">
+<w:endnotes xmlns:wpc="http://schemas.microsoft.com/office/word/2010/wordprocessingCanvas" xmlns:mc="http://schemas.openxmlformats.org/markup-compatibility/2006" xmlns:o="urn:schemas-microsoft-com:office:office" xmlns:r="http://schemas.openxmlformats.org/officeDocument/2006/relationships" xmlns:m="http://schemas.openxmlformats.org/officeDocument/2006/math" xmlns:v="urn:schemas-microsoft-com:vml" xmlns:wp14="http://schemas.microsoft.com/office/word/2010/wordprocessingDrawing" xmlns:wp="http://schemas.openxmlformats.org/drawingml/2006/wordprocessingDrawing" xmlns:w10="urn:schemas-microsoft-com:office:word" xmlns:w="http://schemas.openxmlformats.org/wordprocessingml/2006/main" xmlns:w14="http://schemas.microsoft.com/office/word/2010/wordml" xmlns:wpg="http://schemas.microsoft.com/office/word/2010/wordprocessingGroup" xmlns:wpi="http://schemas.microsoft.com/office/word/2010/wordprocessingInk" xmlns:wne="http://schemas.microsoft.com/office/word/2006/wordml" xmlns:wps="http://schemas.microsoft.com/office/word/2010/wordprocessingShape" mc:Ignorable="w14 wp14">
   <w:endnote w:type="separator" w:id="-1">
     <w:p>
       <w:r>
@@ -9287,7 +9306,7 @@
 </file>
 
 <file path=word/footer1.xml><?xml version="1.0" encoding="utf-8"?>
-<w:ftr xmlns:ve="http://schemas.openxmlformats.org/markup-compatibility/2006" xmlns:o="urn:schemas-microsoft-com:office:office" xmlns:r="http://schemas.openxmlformats.org/officeDocument/2006/relationships" xmlns:m="http://schemas.openxmlformats.org/officeDocument/2006/math" xmlns:v="urn:schemas-microsoft-com:vml" xmlns:wp="http://schemas.openxmlformats.org/drawingml/2006/wordprocessingDrawing" xmlns:w10="urn:schemas-microsoft-com:office:word" xmlns:w="http://schemas.openxmlformats.org/wordprocessingml/2006/main" xmlns:wne="http://schemas.microsoft.com/office/word/2006/wordml">
+<w:ftr xmlns:wpc="http://schemas.microsoft.com/office/word/2010/wordprocessingCanvas" xmlns:mc="http://schemas.openxmlformats.org/markup-compatibility/2006" xmlns:o="urn:schemas-microsoft-com:office:office" xmlns:r="http://schemas.openxmlformats.org/officeDocument/2006/relationships" xmlns:m="http://schemas.openxmlformats.org/officeDocument/2006/math" xmlns:v="urn:schemas-microsoft-com:vml" xmlns:wp14="http://schemas.microsoft.com/office/word/2010/wordprocessingDrawing" xmlns:wp="http://schemas.openxmlformats.org/drawingml/2006/wordprocessingDrawing" xmlns:w10="urn:schemas-microsoft-com:office:word" xmlns:w="http://schemas.openxmlformats.org/wordprocessingml/2006/main" xmlns:w14="http://schemas.microsoft.com/office/word/2010/wordml" xmlns:wpg="http://schemas.microsoft.com/office/word/2010/wordprocessingGroup" xmlns:wpi="http://schemas.microsoft.com/office/word/2010/wordprocessingInk" xmlns:wne="http://schemas.microsoft.com/office/word/2006/wordml" xmlns:wps="http://schemas.microsoft.com/office/word/2010/wordprocessingShape" mc:Ignorable="w14 wp14">
   <w:p>
     <w:pPr>
       <w:pStyle w:val="Rodap"/>
@@ -9314,7 +9333,7 @@
 </file>
 
 <file path=word/footnotes.xml><?xml version="1.0" encoding="utf-8"?>
-<w:footnotes xmlns:ve="http://schemas.openxmlformats.org/markup-compatibility/2006" xmlns:o="urn:schemas-microsoft-com:office:office" xmlns:r="http://schemas.openxmlformats.org/officeDocument/2006/relationships" xmlns:m="http://schemas.openxmlformats.org/officeDocument/2006/math" xmlns:v="urn:schemas-microsoft-com:vml" xmlns:wp="http://schemas.openxmlformats.org/drawingml/2006/wordprocessingDrawing" xmlns:w10="urn:schemas-microsoft-com:office:word" xmlns:w="http://schemas.openxmlformats.org/wordprocessingml/2006/main" xmlns:wne="http://schemas.microsoft.com/office/word/2006/wordml">
+<w:footnotes xmlns:wpc="http://schemas.microsoft.com/office/word/2010/wordprocessingCanvas" xmlns:mc="http://schemas.openxmlformats.org/markup-compatibility/2006" xmlns:o="urn:schemas-microsoft-com:office:office" xmlns:r="http://schemas.openxmlformats.org/officeDocument/2006/relationships" xmlns:m="http://schemas.openxmlformats.org/officeDocument/2006/math" xmlns:v="urn:schemas-microsoft-com:vml" xmlns:wp14="http://schemas.microsoft.com/office/word/2010/wordprocessingDrawing" xmlns:wp="http://schemas.openxmlformats.org/drawingml/2006/wordprocessingDrawing" xmlns:w10="urn:schemas-microsoft-com:office:word" xmlns:w="http://schemas.openxmlformats.org/wordprocessingml/2006/main" xmlns:w14="http://schemas.microsoft.com/office/word/2010/wordml" xmlns:wpg="http://schemas.microsoft.com/office/word/2010/wordprocessingGroup" xmlns:wpi="http://schemas.microsoft.com/office/word/2010/wordprocessingInk" xmlns:wne="http://schemas.microsoft.com/office/word/2006/wordml" xmlns:wps="http://schemas.microsoft.com/office/word/2010/wordprocessingShape" mc:Ignorable="w14 wp14">
   <w:footnote w:type="separator" w:id="-1">
     <w:p>
       <w:r>
@@ -9382,7 +9401,7 @@
 </file>
 
 <file path=word/numbering.xml><?xml version="1.0" encoding="utf-8"?>
-<w:numbering xmlns:ve="http://schemas.openxmlformats.org/markup-compatibility/2006" xmlns:o="urn:schemas-microsoft-com:office:office" xmlns:r="http://schemas.openxmlformats.org/officeDocument/2006/relationships" xmlns:m="http://schemas.openxmlformats.org/officeDocument/2006/math" xmlns:v="urn:schemas-microsoft-com:vml" xmlns:wp="http://schemas.openxmlformats.org/drawingml/2006/wordprocessingDrawing" xmlns:w10="urn:schemas-microsoft-com:office:word" xmlns:w="http://schemas.openxmlformats.org/wordprocessingml/2006/main" xmlns:wne="http://schemas.microsoft.com/office/word/2006/wordml">
+<w:numbering xmlns:wpc="http://schemas.microsoft.com/office/word/2010/wordprocessingCanvas" xmlns:mc="http://schemas.openxmlformats.org/markup-compatibility/2006" xmlns:o="urn:schemas-microsoft-com:office:office" xmlns:r="http://schemas.openxmlformats.org/officeDocument/2006/relationships" xmlns:m="http://schemas.openxmlformats.org/officeDocument/2006/math" xmlns:v="urn:schemas-microsoft-com:vml" xmlns:wp14="http://schemas.microsoft.com/office/word/2010/wordprocessingDrawing" xmlns:wp="http://schemas.openxmlformats.org/drawingml/2006/wordprocessingDrawing" xmlns:w10="urn:schemas-microsoft-com:office:word" xmlns:w="http://schemas.openxmlformats.org/wordprocessingml/2006/main" xmlns:w14="http://schemas.microsoft.com/office/word/2010/wordml" xmlns:wpg="http://schemas.microsoft.com/office/word/2010/wordprocessingGroup" xmlns:wpi="http://schemas.microsoft.com/office/word/2010/wordprocessingInk" xmlns:wne="http://schemas.microsoft.com/office/word/2006/wordml" xmlns:wps="http://schemas.microsoft.com/office/word/2010/wordprocessingShape" mc:Ignorable="w14 wp14">
   <w:abstractNum w:abstractNumId="0">
     <w:nsid w:val="029071B1"/>
     <w:multiLevelType w:val="multilevel"/>
@@ -11002,7 +11021,7 @@
 </file>
 
 <file path=word/styles.xml><?xml version="1.0" encoding="utf-8"?>
-<w:styles xmlns:r="http://schemas.openxmlformats.org/officeDocument/2006/relationships" xmlns:w="http://schemas.openxmlformats.org/wordprocessingml/2006/main">
+<w:styles xmlns:mc="http://schemas.openxmlformats.org/markup-compatibility/2006" xmlns:r="http://schemas.openxmlformats.org/officeDocument/2006/relationships" xmlns:w="http://schemas.openxmlformats.org/wordprocessingml/2006/main" xmlns:w14="http://schemas.microsoft.com/office/word/2010/wordml" mc:Ignorable="w14">
   <w:docDefaults>
     <w:rPrDefault>
       <w:rPr>
@@ -11314,7 +11333,6 @@
     <w:uiPriority w:val="99"/>
     <w:semiHidden/>
     <w:unhideWhenUsed/>
-    <w:qFormat/>
     <w:tblPr>
       <w:tblInd w:w="0" w:type="dxa"/>
       <w:tblCellMar>
@@ -11505,6 +11523,196 @@
         <w:right w:w="108" w:type="dxa"/>
       </w:tblCellMar>
     </w:tblPr>
+  </w:style>
+</w:styles>
+</file>
+
+<file path=word/stylesWithEffects.xml><?xml version="1.0" encoding="utf-8"?>
+<w:styles xmlns:wpc="http://schemas.microsoft.com/office/word/2010/wordprocessingCanvas" xmlns:mc="http://schemas.openxmlformats.org/markup-compatibility/2006" xmlns:o="urn:schemas-microsoft-com:office:office" xmlns:r="http://schemas.openxmlformats.org/officeDocument/2006/relationships" xmlns:m="http://schemas.openxmlformats.org/officeDocument/2006/math" xmlns:v="urn:schemas-microsoft-com:vml" xmlns:wp14="http://schemas.microsoft.com/office/word/2010/wordprocessingDrawing" xmlns:wp="http://schemas.openxmlformats.org/drawingml/2006/wordprocessingDrawing" xmlns:w10="urn:schemas-microsoft-com:office:word" xmlns:w="http://schemas.openxmlformats.org/wordprocessingml/2006/main" xmlns:w14="http://schemas.microsoft.com/office/word/2010/wordml" xmlns:wpg="http://schemas.microsoft.com/office/word/2010/wordprocessingGroup" xmlns:wpi="http://schemas.microsoft.com/office/word/2010/wordprocessingInk" xmlns:wne="http://schemas.microsoft.com/office/word/2006/wordml" xmlns:wps="http://schemas.microsoft.com/office/word/2010/wordprocessingShape" mc:Ignorable="w14 wp14">
+  <w:docDefaults>
+    <w:rPrDefault>
+      <w:rPr>
+        <w:rFonts w:asciiTheme="minorHAnsi" w:eastAsiaTheme="minorEastAsia" w:hAnsiTheme="minorHAnsi" w:cstheme="minorBidi"/>
+        <w:sz w:val="22"/>
+        <w:szCs w:val="22"/>
+        <w:lang w:val="pt-BR" w:eastAsia="pt-BR" w:bidi="ar-SA"/>
+      </w:rPr>
+    </w:rPrDefault>
+    <w:pPrDefault>
+      <w:pPr>
+        <w:spacing w:after="200" w:line="276" w:lineRule="auto"/>
+      </w:pPr>
+    </w:pPrDefault>
+  </w:docDefaults>
+  <w:latentStyles w:defLockedState="0" w:defUIPriority="99" w:defSemiHidden="1" w:defUnhideWhenUsed="1" w:defQFormat="0" w:count="267">
+    <w:lsdException w:name="Normal" w:semiHidden="0" w:uiPriority="0" w:unhideWhenUsed="0" w:qFormat="1"/>
+    <w:lsdException w:name="heading 1" w:semiHidden="0" w:uiPriority="9" w:unhideWhenUsed="0" w:qFormat="1"/>
+    <w:lsdException w:name="heading 2" w:uiPriority="9" w:qFormat="1"/>
+    <w:lsdException w:name="heading 3" w:uiPriority="9" w:qFormat="1"/>
+    <w:lsdException w:name="heading 4" w:uiPriority="9" w:qFormat="1"/>
+    <w:lsdException w:name="heading 5" w:uiPriority="9" w:qFormat="1"/>
+    <w:lsdException w:name="heading 6" w:uiPriority="9" w:qFormat="1"/>
+    <w:lsdException w:name="heading 7" w:uiPriority="9" w:qFormat="1"/>
+    <w:lsdException w:name="heading 8" w:uiPriority="9" w:qFormat="1"/>
+    <w:lsdException w:name="heading 9" w:uiPriority="9" w:qFormat="1"/>
+    <w:lsdException w:name="toc 1" w:uiPriority="39"/>
+    <w:lsdException w:name="toc 2" w:uiPriority="39"/>
+    <w:lsdException w:name="toc 3" w:uiPriority="39"/>
+    <w:lsdException w:name="toc 4" w:uiPriority="39"/>
+    <w:lsdException w:name="toc 5" w:uiPriority="39"/>
+    <w:lsdException w:name="toc 6" w:uiPriority="39"/>
+    <w:lsdException w:name="toc 7" w:uiPriority="39"/>
+    <w:lsdException w:name="toc 8" w:uiPriority="39"/>
+    <w:lsdException w:name="toc 9" w:uiPriority="39"/>
+    <w:lsdException w:name="caption" w:uiPriority="35" w:qFormat="1"/>
+    <w:lsdException w:name="Title" w:semiHidden="0" w:uiPriority="10" w:unhideWhenUsed="0" w:qFormat="1"/>
+    <w:lsdException w:name="Default Paragraph Font" w:uiPriority="1"/>
+    <w:lsdException w:name="Subtitle" w:semiHidden="0" w:uiPriority="11" w:unhideWhenUsed="0" w:qFormat="1"/>
+    <w:lsdException w:name="Strong" w:semiHidden="0" w:uiPriority="22" w:unhideWhenUsed="0" w:qFormat="1"/>
+    <w:lsdException w:name="Emphasis" w:semiHidden="0" w:uiPriority="20" w:unhideWhenUsed="0" w:qFormat="1"/>
+    <w:lsdException w:name="Table Grid" w:semiHidden="0" w:uiPriority="59" w:unhideWhenUsed="0"/>
+    <w:lsdException w:name="Placeholder Text" w:unhideWhenUsed="0"/>
+    <w:lsdException w:name="No Spacing" w:semiHidden="0" w:uiPriority="1" w:unhideWhenUsed="0" w:qFormat="1"/>
+    <w:lsdException w:name="Light Shading" w:semiHidden="0" w:uiPriority="60" w:unhideWhenUsed="0"/>
+    <w:lsdException w:name="Light List" w:semiHidden="0" w:uiPriority="61" w:unhideWhenUsed="0"/>
+    <w:lsdException w:name="Light Grid" w:semiHidden="0" w:uiPriority="62" w:unhideWhenUsed="0"/>
+    <w:lsdException w:name="Medium Shading 1" w:semiHidden="0" w:uiPriority="63" w:unhideWhenUsed="0"/>
+    <w:lsdException w:name="Medium Shading 2" w:semiHidden="0" w:uiPriority="64" w:unhideWhenUsed="0"/>
+    <w:lsdException w:name="Medium List 1" w:semiHidden="0" w:uiPriority="65" w:unhideWhenUsed="0"/>
+    <w:lsdException w:name="Medium List 2" w:semiHidden="0" w:uiPriority="66" w:unhideWhenUsed="0"/>
+    <w:lsdException w:name="Medium Grid 1" w:semiHidden="0" w:uiPriority="67" w:unhideWhenUsed="0"/>
+    <w:lsdException w:name="Medium Grid 2" w:semiHidden="0" w:uiPriority="68" w:unhideWhenUsed="0"/>
+    <w:lsdException w:name="Medium Grid 3" w:semiHidden="0" w:uiPriority="69" w:unhideWhenUsed="0"/>
+    <w:lsdException w:name="Dark List" w:semiHidden="0" w:uiPriority="70" w:unhideWhenUsed="0"/>
+    <w:lsdException w:name="Colorful Shading" w:semiHidden="0" w:uiPriority="71" w:unhideWhenUsed="0"/>
+    <w:lsdException w:name="Colorful List" w:semiHidden="0" w:uiPriority="72" w:unhideWhenUsed="0"/>
+    <w:lsdException w:name="Colorful Grid" w:semiHidden="0" w:uiPriority="73" w:unhideWhenUsed="0"/>
+    <w:lsdException w:name="Light Shading Accent 1" w:semiHidden="0" w:uiPriority="60" w:unhideWhenUsed="0"/>
+    <w:lsdException w:name="Light List Accent 1" w:semiHidden="0" w:uiPriority="61" w:unhideWhenUsed="0"/>
+    <w:lsdException w:name="Light Grid Accent 1" w:semiHidden="0" w:uiPriority="62" w:unhideWhenUsed="0"/>
+    <w:lsdException w:name="Medium Shading 1 Accent 1" w:semiHidden="0" w:uiPriority="63" w:unhideWhenUsed="0"/>
+    <w:lsdException w:name="Medium Shading 2 Accent 1" w:semiHidden="0" w:uiPriority="64" w:unhideWhenUsed="0"/>
+    <w:lsdException w:name="Medium List 1 Accent 1" w:semiHidden="0" w:uiPriority="65" w:unhideWhenUsed="0"/>
+    <w:lsdException w:name="Revision" w:unhideWhenUsed="0"/>
+    <w:lsdException w:name="List Paragraph" w:semiHidden="0" w:uiPriority="34" w:unhideWhenUsed="0" w:qFormat="1"/>
+    <w:lsdException w:name="Quote" w:semiHidden="0" w:uiPriority="29" w:unhideWhenUsed="0" w:qFormat="1"/>
+    <w:lsdException w:name="Intense Quote" w:semiHidden="0" w:uiPriority="30" w:unhideWhenUsed="0" w:qFormat="1"/>
+    <w:lsdException w:name="Medium List 2 Accent 1" w:semiHidden="0" w:uiPriority="66" w:unhideWhenUsed="0"/>
+    <w:lsdException w:name="Medium Grid 1 Accent 1" w:semiHidden="0" w:uiPriority="67" w:unhideWhenUsed="0"/>
+    <w:lsdException w:name="Medium Grid 2 Accent 1" w:semiHidden="0" w:uiPriority="68" w:unhideWhenUsed="0"/>
+    <w:lsdException w:name="Medium Grid 3 Accent 1" w:semiHidden="0" w:uiPriority="69" w:unhideWhenUsed="0"/>
+    <w:lsdException w:name="Dark List Accent 1" w:semiHidden="0" w:uiPriority="70" w:unhideWhenUsed="0"/>
+    <w:lsdException w:name="Colorful Shading Accent 1" w:semiHidden="0" w:uiPriority="71" w:unhideWhenUsed="0"/>
+    <w:lsdException w:name="Colorful List Accent 1" w:semiHidden="0" w:uiPriority="72" w:unhideWhenUsed="0"/>
+    <w:lsdException w:name="Colorful Grid Accent 1" w:semiHidden="0" w:uiPriority="73" w:unhideWhenUsed="0"/>
+    <w:lsdException w:name="Light Shading Accent 2" w:semiHidden="0" w:uiPriority="60" w:unhideWhenUsed="0"/>
+    <w:lsdException w:name="Light List Accent 2" w:semiHidden="0" w:uiPriority="61" w:unhideWhenUsed="0"/>
+    <w:lsdException w:name="Light Grid Accent 2" w:semiHidden="0" w:uiPriority="62" w:unhideWhenUsed="0"/>
+    <w:lsdException w:name="Medium Shading 1 Accent 2" w:semiHidden="0" w:uiPriority="63" w:unhideWhenUsed="0"/>
+    <w:lsdException w:name="Medium Shading 2 Accent 2" w:semiHidden="0" w:uiPriority="64" w:unhideWhenUsed="0"/>
+    <w:lsdException w:name="Medium List 1 Accent 2" w:semiHidden="0" w:uiPriority="65" w:unhideWhenUsed="0"/>
+    <w:lsdException w:name="Medium List 2 Accent 2" w:semiHidden="0" w:uiPriority="66" w:unhideWhenUsed="0"/>
+    <w:lsdException w:name="Medium Grid 1 Accent 2" w:semiHidden="0" w:uiPriority="67" w:unhideWhenUsed="0"/>
+    <w:lsdException w:name="Medium Grid 2 Accent 2" w:semiHidden="0" w:uiPriority="68" w:unhideWhenUsed="0"/>
+    <w:lsdException w:name="Medium Grid 3 Accent 2" w:semiHidden="0" w:uiPriority="69" w:unhideWhenUsed="0"/>
+    <w:lsdException w:name="Dark List Accent 2" w:semiHidden="0" w:uiPriority="70" w:unhideWhenUsed="0"/>
+    <w:lsdException w:name="Colorful Shading Accent 2" w:semiHidden="0" w:uiPriority="71" w:unhideWhenUsed="0"/>
+    <w:lsdException w:name="Colorful List Accent 2" w:semiHidden="0" w:uiPriority="72" w:unhideWhenUsed="0"/>
+    <w:lsdException w:name="Colorful Grid Accent 2" w:semiHidden="0" w:uiPriority="73" w:unhideWhenUsed="0"/>
+    <w:lsdException w:name="Light Shading Accent 3" w:semiHidden="0" w:uiPriority="60" w:unhideWhenUsed="0"/>
+    <w:lsdException w:name="Light List Accent 3" w:semiHidden="0" w:uiPriority="61" w:unhideWhenUsed="0"/>
+    <w:lsdException w:name="Light Grid Accent 3" w:semiHidden="0" w:uiPriority="62" w:unhideWhenUsed="0"/>
+    <w:lsdException w:name="Medium Shading 1 Accent 3" w:semiHidden="0" w:uiPriority="63" w:unhideWhenUsed="0"/>
+    <w:lsdException w:name="Medium Shading 2 Accent 3" w:semiHidden="0" w:uiPriority="64" w:unhideWhenUsed="0"/>
+    <w:lsdException w:name="Medium List 1 Accent 3" w:semiHidden="0" w:uiPriority="65" w:unhideWhenUsed="0"/>
+    <w:lsdException w:name="Medium List 2 Accent 3" w:semiHidden="0" w:uiPriority="66" w:unhideWhenUsed="0"/>
+    <w:lsdException w:name="Medium Grid 1 Accent 3" w:semiHidden="0" w:uiPriority="67" w:unhideWhenUsed="0"/>
+    <w:lsdException w:name="Medium Grid 2 Accent 3" w:semiHidden="0" w:uiPriority="68" w:unhideWhenUsed="0"/>
+    <w:lsdException w:name="Medium Grid 3 Accent 3" w:semiHidden="0" w:uiPriority="69" w:unhideWhenUsed="0"/>
+    <w:lsdException w:name="Dark List Accent 3" w:semiHidden="0" w:uiPriority="70" w:unhideWhenUsed="0"/>
+    <w:lsdException w:name="Colorful Shading Accent 3" w:semiHidden="0" w:uiPriority="71" w:unhideWhenUsed="0"/>
+    <w:lsdException w:name="Colorful List Accent 3" w:semiHidden="0" w:uiPriority="72" w:unhideWhenUsed="0"/>
+    <w:lsdException w:name="Colorful Grid Accent 3" w:semiHidden="0" w:uiPriority="73" w:unhideWhenUsed="0"/>
+    <w:lsdException w:name="Light Shading Accent 4" w:semiHidden="0" w:uiPriority="60" w:unhideWhenUsed="0"/>
+    <w:lsdException w:name="Light List Accent 4" w:semiHidden="0" w:uiPriority="61" w:unhideWhenUsed="0"/>
+    <w:lsdException w:name="Light Grid Accent 4" w:semiHidden="0" w:uiPriority="62" w:unhideWhenUsed="0"/>
+    <w:lsdException w:name="Medium Shading 1 Accent 4" w:semiHidden="0" w:uiPriority="63" w:unhideWhenUsed="0"/>
+    <w:lsdException w:name="Medium Shading 2 Accent 4" w:semiHidden="0" w:uiPriority="64" w:unhideWhenUsed="0"/>
+    <w:lsdException w:name="Medium List 1 Accent 4" w:semiHidden="0" w:uiPriority="65" w:unhideWhenUsed="0"/>
+    <w:lsdException w:name="Medium List 2 Accent 4" w:semiHidden="0" w:uiPriority="66" w:unhideWhenUsed="0"/>
+    <w:lsdException w:name="Medium Grid 1 Accent 4" w:semiHidden="0" w:uiPriority="67" w:unhideWhenUsed="0"/>
+    <w:lsdException w:name="Medium Grid 2 Accent 4" w:semiHidden="0" w:uiPriority="68" w:unhideWhenUsed="0"/>
+    <w:lsdException w:name="Medium Grid 3 Accent 4" w:semiHidden="0" w:uiPriority="69" w:unhideWhenUsed="0"/>
+    <w:lsdException w:name="Dark List Accent 4" w:semiHidden="0" w:uiPriority="70" w:unhideWhenUsed="0"/>
+    <w:lsdException w:name="Colorful Shading Accent 4" w:semiHidden="0" w:uiPriority="71" w:unhideWhenUsed="0"/>
+    <w:lsdException w:name="Colorful List Accent 4" w:semiHidden="0" w:uiPriority="72" w:unhideWhenUsed="0"/>
+    <w:lsdException w:name="Colorful Grid Accent 4" w:semiHidden="0" w:uiPriority="73" w:unhideWhenUsed="0"/>
+    <w:lsdException w:name="Light Shading Accent 5" w:semiHidden="0" w:uiPriority="60" w:unhideWhenUsed="0"/>
+    <w:lsdException w:name="Light List Accent 5" w:semiHidden="0" w:uiPriority="61" w:unhideWhenUsed="0"/>
+    <w:lsdException w:name="Light Grid Accent 5" w:semiHidden="0" w:uiPriority="62" w:unhideWhenUsed="0"/>
+    <w:lsdException w:name="Medium Shading 1 Accent 5" w:semiHidden="0" w:uiPriority="63" w:unhideWhenUsed="0"/>
+    <w:lsdException w:name="Medium Shading 2 Accent 5" w:semiHidden="0" w:uiPriority="64" w:unhideWhenUsed="0"/>
+    <w:lsdException w:name="Medium List 1 Accent 5" w:semiHidden="0" w:uiPriority="65" w:unhideWhenUsed="0"/>
+    <w:lsdException w:name="Medium List 2 Accent 5" w:semiHidden="0" w:uiPriority="66" w:unhideWhenUsed="0"/>
+    <w:lsdException w:name="Medium Grid 1 Accent 5" w:semiHidden="0" w:uiPriority="67" w:unhideWhenUsed="0"/>
+    <w:lsdException w:name="Medium Grid 2 Accent 5" w:semiHidden="0" w:uiPriority="68" w:unhideWhenUsed="0"/>
+    <w:lsdException w:name="Medium Grid 3 Accent 5" w:semiHidden="0" w:uiPriority="69" w:unhideWhenUsed="0"/>
+    <w:lsdException w:name="Dark List Accent 5" w:semiHidden="0" w:uiPriority="70" w:unhideWhenUsed="0"/>
+    <w:lsdException w:name="Colorful Shading Accent 5" w:semiHidden="0" w:uiPriority="71" w:unhideWhenUsed="0"/>
+    <w:lsdException w:name="Colorful List Accent 5" w:semiHidden="0" w:uiPriority="72" w:unhideWhenUsed="0"/>
+    <w:lsdException w:name="Colorful Grid Accent 5" w:semiHidden="0" w:uiPriority="73" w:unhideWhenUsed="0"/>
+    <w:lsdException w:name="Light Shading Accent 6" w:semiHidden="0" w:uiPriority="60" w:unhideWhenUsed="0"/>
+    <w:lsdException w:name="Light List Accent 6" w:semiHidden="0" w:uiPriority="61" w:unhideWhenUsed="0"/>
+    <w:lsdException w:name="Light Grid Accent 6" w:semiHidden="0" w:uiPriority="62" w:unhideWhenUsed="0"/>
+    <w:lsdException w:name="Medium Shading 1 Accent 6" w:semiHidden="0" w:uiPriority="63" w:unhideWhenUsed="0"/>
+    <w:lsdException w:name="Medium Shading 2 Accent 6" w:semiHidden="0" w:uiPriority="64" w:unhideWhenUsed="0"/>
+    <w:lsdException w:name="Medium List 1 Accent 6" w:semiHidden="0" w:uiPriority="65" w:unhideWhenUsed="0"/>
+    <w:lsdException w:name="Medium List 2 Accent 6" w:semiHidden="0" w:uiPriority="66" w:unhideWhenUsed="0"/>
+    <w:lsdException w:name="Medium Grid 1 Accent 6" w:semiHidden="0" w:uiPriority="67" w:unhideWhenUsed="0"/>
+    <w:lsdException w:name="Medium Grid 2 Accent 6" w:semiHidden="0" w:uiPriority="68" w:unhideWhenUsed="0"/>
+    <w:lsdException w:name="Medium Grid 3 Accent 6" w:semiHidden="0" w:uiPriority="69" w:unhideWhenUsed="0"/>
+    <w:lsdException w:name="Dark List Accent 6" w:semiHidden="0" w:uiPriority="70" w:unhideWhenUsed="0"/>
+    <w:lsdException w:name="Colorful Shading Accent 6" w:semiHidden="0" w:uiPriority="71" w:unhideWhenUsed="0"/>
+    <w:lsdException w:name="Colorful List Accent 6" w:semiHidden="0" w:uiPriority="72" w:unhideWhenUsed="0"/>
+    <w:lsdException w:name="Colorful Grid Accent 6" w:semiHidden="0" w:uiPriority="73" w:unhideWhenUsed="0"/>
+    <w:lsdException w:name="Subtle Emphasis" w:semiHidden="0" w:uiPriority="19" w:unhideWhenUsed="0" w:qFormat="1"/>
+    <w:lsdException w:name="Intense Emphasis" w:semiHidden="0" w:uiPriority="21" w:unhideWhenUsed="0" w:qFormat="1"/>
+    <w:lsdException w:name="Subtle Reference" w:semiHidden="0" w:uiPriority="31" w:unhideWhenUsed="0" w:qFormat="1"/>
+    <w:lsdException w:name="Intense Reference" w:semiHidden="0" w:uiPriority="32" w:unhideWhenUsed="0" w:qFormat="1"/>
+    <w:lsdException w:name="Book Title" w:semiHidden="0" w:uiPriority="33" w:unhideWhenUsed="0" w:qFormat="1"/>
+    <w:lsdException w:name="Bibliography" w:uiPriority="37"/>
+    <w:lsdException w:name="TOC Heading" w:uiPriority="39" w:qFormat="1"/>
+  </w:latentStyles>
+  <w:style w:type="paragraph" w:default="1" w:styleId="Normal">
+    <w:name w:val="Normal"/>
+    <w:qFormat/>
+  </w:style>
+  <w:style w:type="character" w:default="1" w:styleId="Fontepargpadro">
+    <w:name w:val="Default Paragraph Font"/>
+    <w:uiPriority w:val="1"/>
+    <w:semiHidden/>
+    <w:unhideWhenUsed/>
+  </w:style>
+  <w:style w:type="table" w:default="1" w:styleId="Tabelanormal">
+    <w:name w:val="Normal Table"/>
+    <w:uiPriority w:val="99"/>
+    <w:semiHidden/>
+    <w:unhideWhenUsed/>
+    <w:tblPr>
+      <w:tblInd w:w="0" w:type="dxa"/>
+      <w:tblCellMar>
+        <w:top w:w="0" w:type="dxa"/>
+        <w:left w:w="108" w:type="dxa"/>
+        <w:bottom w:w="0" w:type="dxa"/>
+        <w:right w:w="108" w:type="dxa"/>
+      </w:tblCellMar>
+    </w:tblPr>
+  </w:style>
+  <w:style w:type="numbering" w:default="1" w:styleId="Semlista">
+    <w:name w:val="No List"/>
+    <w:uiPriority w:val="99"/>
+    <w:semiHidden/>
+    <w:unhideWhenUsed/>
   </w:style>
 </w:styles>
 </file>

</xml_diff>